<commit_message>
Rad göörev dağılımı ve rad update
</commit_message>
<xml_diff>
--- a/RAD/RAD_Template_Group7.docx
+++ b/RAD/RAD_Template_Group7.docx
@@ -297,10 +297,10 @@
             <v:path o:extrusionok="f" gradientshapeok="t" o:connecttype="rect"/>
             <o:lock v:ext="edit" aspectratio="t"/>
           </v:shapetype>
-          <v:shape id="_x0000_i1025" type="#_x0000_t75" style="width:167.75pt;height:63.85pt" o:ole="">
+          <v:shape id="_x0000_i1025" type="#_x0000_t75" style="width:168.3pt;height:63.65pt" o:ole="">
             <v:imagedata r:id="rId8" o:title=""/>
           </v:shape>
-          <o:OLEObject Type="Embed" ProgID="PBrush" ShapeID="_x0000_i1025" DrawAspect="Content" ObjectID="_1634902379" r:id="rId9"/>
+          <o:OLEObject Type="Embed" ProgID="PBrush" ShapeID="_x0000_i1025" DrawAspect="Content" ObjectID="_1634903727" r:id="rId9"/>
         </w:object>
       </w:r>
     </w:p>
@@ -2216,7 +2216,7 @@
                 <w:noProof/>
                 <w:webHidden/>
               </w:rPr>
-              <w:t>2</w:t>
+              <w:t>12</w:t>
             </w:r>
             <w:r>
               <w:rPr>
@@ -2287,7 +2287,7 @@
                 <w:noProof/>
                 <w:webHidden/>
               </w:rPr>
-              <w:t>2</w:t>
+              <w:t>20</w:t>
             </w:r>
             <w:r>
               <w:rPr>
@@ -2358,7 +2358,7 @@
                 <w:noProof/>
                 <w:webHidden/>
               </w:rPr>
-              <w:t>3</w:t>
+              <w:t>21</w:t>
             </w:r>
             <w:r>
               <w:rPr>
@@ -2446,7 +2446,7 @@
                 <w:noProof/>
                 <w:webHidden/>
               </w:rPr>
-              <w:t>3</w:t>
+              <w:t>21</w:t>
             </w:r>
             <w:r>
               <w:rPr>
@@ -2534,7 +2534,7 @@
                 <w:noProof/>
                 <w:webHidden/>
               </w:rPr>
-              <w:t>3</w:t>
+              <w:t>21</w:t>
             </w:r>
             <w:r>
               <w:rPr>
@@ -2622,7 +2622,7 @@
                 <w:noProof/>
                 <w:webHidden/>
               </w:rPr>
-              <w:t>3</w:t>
+              <w:t>21</w:t>
             </w:r>
             <w:r>
               <w:rPr>
@@ -3015,108 +3015,314 @@
       <w:bookmarkEnd w:id="10"/>
     </w:p>
     <w:p>
+      <w:pPr>
+        <w:rPr>
+          <w:b/>
+          <w:sz w:val="22"/>
+          <w:lang w:val="tr-TR"/>
+        </w:rPr>
+      </w:pPr>
+      <w:bookmarkStart w:id="11" w:name="_Toc496873313"/>
       <w:r>
-        <w:t xml:space="preserve">Describes user-level requirements that are not directly related to functionality. This includes usability, reliability, performance, supportability, implementation, </w:t>
-      </w:r>
-      <w:r>
-        <w:t>interface</w:t>
-      </w:r>
-      <w:r>
-        <w:t>, operational, packaging, and legal requirements.</w:t>
+        <w:rPr>
+          <w:b/>
+        </w:rPr>
+        <w:t>Usability:</w:t>
       </w:r>
     </w:p>
     <w:p>
       <w:pPr>
-        <w:pStyle w:val="Balk3"/>
-      </w:pPr>
-      <w:bookmarkStart w:id="11" w:name="_Toc496873305"/>
+        <w:pStyle w:val="ListeParagraf"/>
+        <w:numPr>
+          <w:ilvl w:val="0"/>
+          <w:numId w:val="59"/>
+        </w:numPr>
+      </w:pPr>
       <w:r>
-        <w:t>Usability</w:t>
+        <w:t>For a person who needs to register to the Survey4All should make at least 25 clicks to register.</w:t>
       </w:r>
-      <w:bookmarkEnd w:id="11"/>
     </w:p>
     <w:p>
       <w:pPr>
-        <w:pStyle w:val="Balk3"/>
-      </w:pPr>
-      <w:bookmarkStart w:id="12" w:name="_Toc496873306"/>
+        <w:pStyle w:val="ListeParagraf"/>
+        <w:numPr>
+          <w:ilvl w:val="0"/>
+          <w:numId w:val="59"/>
+        </w:numPr>
+      </w:pPr>
       <w:r>
-        <w:t>Reliability</w:t>
+        <w:t>For a person who needs to login or logout to Survey4all should make at least 18 clicks to login and logout.</w:t>
       </w:r>
-      <w:bookmarkEnd w:id="12"/>
     </w:p>
     <w:p>
       <w:pPr>
-        <w:pStyle w:val="Balk3"/>
-      </w:pPr>
-      <w:bookmarkStart w:id="13" w:name="_Toc496873307"/>
+        <w:rPr>
+          <w:b/>
+        </w:rPr>
+      </w:pPr>
       <w:r>
-        <w:t>Performance</w:t>
+        <w:rPr>
+          <w:b/>
+        </w:rPr>
+        <w:t>Reliability:</w:t>
       </w:r>
-      <w:bookmarkEnd w:id="13"/>
     </w:p>
     <w:p>
       <w:pPr>
-        <w:pStyle w:val="Balk3"/>
-      </w:pPr>
-      <w:bookmarkStart w:id="14" w:name="_Toc496873308"/>
+        <w:pStyle w:val="ListeParagraf"/>
+        <w:numPr>
+          <w:ilvl w:val="0"/>
+          <w:numId w:val="60"/>
+        </w:numPr>
+      </w:pPr>
       <w:r>
-        <w:t>Supportability</w:t>
+        <w:t>Survey4All must be running 100% of time when there is an election.</w:t>
       </w:r>
-      <w:bookmarkEnd w:id="14"/>
     </w:p>
     <w:p>
       <w:pPr>
-        <w:pStyle w:val="Balk3"/>
-      </w:pPr>
-      <w:bookmarkStart w:id="15" w:name="_Toc496873309"/>
+        <w:rPr>
+          <w:b/>
+        </w:rPr>
+      </w:pPr>
       <w:r>
-        <w:t>Implementation</w:t>
+        <w:rPr>
+          <w:b/>
+        </w:rPr>
+        <w:t>Performance:</w:t>
       </w:r>
-      <w:bookmarkEnd w:id="15"/>
     </w:p>
     <w:p>
       <w:pPr>
-        <w:pStyle w:val="Balk3"/>
-      </w:pPr>
-      <w:bookmarkStart w:id="16" w:name="_Toc496873310"/>
+        <w:pStyle w:val="ListeParagraf"/>
+        <w:numPr>
+          <w:ilvl w:val="0"/>
+          <w:numId w:val="60"/>
+        </w:numPr>
+      </w:pPr>
       <w:r>
-        <w:t>Interface</w:t>
+        <w:t>Survey4All must allow to at least 200 parallel users.</w:t>
       </w:r>
-      <w:bookmarkEnd w:id="16"/>
     </w:p>
     <w:p>
       <w:pPr>
-        <w:pStyle w:val="Balk3"/>
-      </w:pPr>
-      <w:bookmarkStart w:id="17" w:name="_Toc496873311"/>
+        <w:rPr>
+          <w:b/>
+        </w:rPr>
+      </w:pPr>
       <w:r>
-        <w:t>Packaging</w:t>
+        <w:rPr>
+          <w:b/>
+        </w:rPr>
+        <w:t>Supportability:</w:t>
       </w:r>
-      <w:bookmarkEnd w:id="17"/>
     </w:p>
     <w:p>
       <w:pPr>
-        <w:pStyle w:val="Balk3"/>
-      </w:pPr>
-      <w:bookmarkStart w:id="18" w:name="_Toc496873312"/>
+        <w:pStyle w:val="ListeParagraf"/>
+        <w:numPr>
+          <w:ilvl w:val="0"/>
+          <w:numId w:val="60"/>
+        </w:numPr>
+      </w:pPr>
       <w:r>
+        <w:t>Survey4All must be able to be maintained and change easily.</w:t>
+      </w:r>
+    </w:p>
+    <w:p>
+      <w:pPr>
+        <w:rPr>
+          <w:b/>
+        </w:rPr>
+      </w:pPr>
+      <w:r>
+        <w:rPr>
+          <w:b/>
+        </w:rPr>
+        <w:t>Implementation:</w:t>
+      </w:r>
+    </w:p>
+    <w:p>
+      <w:pPr>
+        <w:pStyle w:val="ListeParagraf"/>
+        <w:numPr>
+          <w:ilvl w:val="0"/>
+          <w:numId w:val="60"/>
+        </w:numPr>
+      </w:pPr>
+      <w:r>
+        <w:t xml:space="preserve">Survey4All will be implemented on Visual Studio </w:t>
+      </w:r>
+      <w:proofErr w:type="gramStart"/>
+      <w:r>
+        <w:t>Code .In</w:t>
+      </w:r>
+      <w:proofErr w:type="gramEnd"/>
+      <w:r>
+        <w:t xml:space="preserve"> addition , its back-end technologies is Firebase and for framework , the technology is Angular and front-end technology is HTML and CSS and </w:t>
+      </w:r>
+      <w:proofErr w:type="spellStart"/>
+      <w:r>
+        <w:t>TypeScript</w:t>
+      </w:r>
+      <w:proofErr w:type="spellEnd"/>
+      <w:r>
+        <w:t>. User Interface should be web-</w:t>
+      </w:r>
+      <w:proofErr w:type="gramStart"/>
+      <w:r>
+        <w:t>based(</w:t>
+      </w:r>
+      <w:proofErr w:type="gramEnd"/>
+      <w:r>
+        <w:t>accessible via WWW Browser).</w:t>
+      </w:r>
+    </w:p>
+    <w:p>
+      <w:pPr>
+        <w:rPr>
+          <w:b/>
+        </w:rPr>
+      </w:pPr>
+      <w:r>
+        <w:rPr>
+          <w:b/>
+        </w:rPr>
+        <w:t>Interface:</w:t>
+      </w:r>
+    </w:p>
+    <w:p>
+      <w:pPr>
+        <w:pStyle w:val="ListeParagraf"/>
+        <w:numPr>
+          <w:ilvl w:val="0"/>
+          <w:numId w:val="60"/>
+        </w:numPr>
+      </w:pPr>
+      <w:r>
+        <w:t>T</w:t>
+      </w:r>
+      <w:r>
+        <w:t xml:space="preserve">here is no external or legacy systems to work </w:t>
+      </w:r>
+      <w:proofErr w:type="spellStart"/>
+      <w:proofErr w:type="gramStart"/>
+      <w:r>
+        <w:t>with.Thus</w:t>
+      </w:r>
+      <w:proofErr w:type="spellEnd"/>
+      <w:proofErr w:type="gramEnd"/>
+      <w:r>
+        <w:t>, there is no interface requirements.</w:t>
+      </w:r>
+    </w:p>
+    <w:p>
+      <w:pPr>
+        <w:rPr>
+          <w:b/>
+        </w:rPr>
+      </w:pPr>
+      <w:proofErr w:type="gramStart"/>
+      <w:r>
+        <w:rPr>
+          <w:b/>
+        </w:rPr>
+        <w:t>Operations :</w:t>
+      </w:r>
+      <w:proofErr w:type="gramEnd"/>
+    </w:p>
+    <w:p>
+      <w:pPr>
+        <w:pStyle w:val="ListeParagraf"/>
+        <w:numPr>
+          <w:ilvl w:val="0"/>
+          <w:numId w:val="60"/>
+        </w:numPr>
+      </w:pPr>
+      <w:r>
+        <w:t xml:space="preserve">There is no constraints on </w:t>
+      </w:r>
+      <w:proofErr w:type="gramStart"/>
+      <w:r>
+        <w:t>admin .</w:t>
+      </w:r>
+      <w:proofErr w:type="gramEnd"/>
+    </w:p>
+    <w:p>
+      <w:pPr>
+        <w:rPr>
+          <w:b/>
+        </w:rPr>
+      </w:pPr>
+      <w:r>
+        <w:rPr>
+          <w:b/>
+        </w:rPr>
+        <w:t>Packaging:</w:t>
+      </w:r>
+    </w:p>
+    <w:p>
+      <w:pPr>
+        <w:pStyle w:val="ListeParagraf"/>
+        <w:numPr>
+          <w:ilvl w:val="0"/>
+          <w:numId w:val="60"/>
+        </w:numPr>
+      </w:pPr>
+      <w:r>
+        <w:t xml:space="preserve">No constraints on the actual delivery of the Survey4All are </w:t>
+      </w:r>
+      <w:proofErr w:type="spellStart"/>
+      <w:proofErr w:type="gramStart"/>
+      <w:r>
+        <w:t>determined.Thus</w:t>
+      </w:r>
+      <w:proofErr w:type="spellEnd"/>
+      <w:proofErr w:type="gramEnd"/>
+      <w:r>
+        <w:t>, packaging requirements will be decided in the future.</w:t>
+      </w:r>
+    </w:p>
+    <w:p>
+      <w:r>
+        <w:rPr>
+          <w:b/>
+        </w:rPr>
         <w:t>Legal</w:t>
       </w:r>
-      <w:bookmarkEnd w:id="18"/>
+      <w:r>
+        <w:t>:</w:t>
+      </w:r>
     </w:p>
     <w:p>
       <w:pPr>
+        <w:pStyle w:val="ListeParagraf"/>
+        <w:numPr>
+          <w:ilvl w:val="0"/>
+          <w:numId w:val="60"/>
+        </w:numPr>
+      </w:pPr>
+      <w:r>
+        <w:t>There is no licensing, regulation or cer</w:t>
+      </w:r>
+      <w:bookmarkStart w:id="12" w:name="_GoBack"/>
+      <w:bookmarkEnd w:id="12"/>
+      <w:r>
+        <w:t>tification.</w:t>
+      </w:r>
+    </w:p>
+    <w:p>
+      <w:pPr>
         <w:pStyle w:val="Balk2"/>
       </w:pPr>
-      <w:bookmarkStart w:id="19" w:name="_Toc496873313"/>
       <w:r>
+        <w:lastRenderedPageBreak/>
         <w:t>System M</w:t>
       </w:r>
       <w:r>
         <w:t>odels</w:t>
       </w:r>
-      <w:bookmarkEnd w:id="19"/>
+      <w:bookmarkEnd w:id="11"/>
     </w:p>
     <w:p>
       <w:pPr>
@@ -3138,7 +3344,7 @@
           <w:sz w:val="32"/>
         </w:rPr>
       </w:pPr>
-      <w:bookmarkStart w:id="20" w:name="_Toc496873314"/>
+      <w:bookmarkStart w:id="13" w:name="_Toc496873314"/>
       <w:r>
         <w:rPr>
           <w:b/>
@@ -3146,8 +3352,8 @@
         </w:rPr>
         <w:t>Scenarios</w:t>
       </w:r>
-      <w:bookmarkStart w:id="21" w:name="_Toc496873315"/>
-      <w:bookmarkEnd w:id="20"/>
+      <w:bookmarkStart w:id="14" w:name="_Toc496873315"/>
+      <w:bookmarkEnd w:id="13"/>
     </w:p>
     <w:p/>
     <w:tbl>
@@ -3844,7 +4050,6 @@
                 <w:szCs w:val="18"/>
                 <w:lang w:eastAsia="tr-TR"/>
               </w:rPr>
-              <w:lastRenderedPageBreak/>
               <w:t xml:space="preserve">Survey </w:t>
             </w:r>
             <w:r>
@@ -4589,6 +4794,7 @@
                 <w:szCs w:val="18"/>
                 <w:lang w:eastAsia="tr-TR"/>
               </w:rPr>
+              <w:lastRenderedPageBreak/>
               <w:t xml:space="preserve">A confirmation dialog opened on the SURVEYSYSTEM asking “Are you sure to save the changes you made?” and </w:t>
             </w:r>
             <w:r>
@@ -6274,6 +6480,7 @@
                 <w:szCs w:val="18"/>
                 <w:lang w:eastAsia="tr-TR"/>
               </w:rPr>
+              <w:lastRenderedPageBreak/>
               <w:t>Flow of events</w:t>
             </w:r>
             <w:r>
@@ -7370,7 +7577,6 @@
                 <w:szCs w:val="18"/>
                 <w:lang w:eastAsia="tr-TR"/>
               </w:rPr>
-              <w:lastRenderedPageBreak/>
               <w:t>Flow of events</w:t>
             </w:r>
             <w:r>
@@ -9305,7 +9511,6 @@
                 <w:szCs w:val="18"/>
                 <w:lang w:eastAsia="tr-TR"/>
               </w:rPr>
-              <w:lastRenderedPageBreak/>
               <w:t>Flow of events</w:t>
             </w:r>
             <w:r>
@@ -10136,6 +10341,7 @@
                 <w:szCs w:val="18"/>
                 <w:lang w:eastAsia="tr-TR"/>
               </w:rPr>
+              <w:lastRenderedPageBreak/>
               <w:t>Participating actors</w:t>
             </w:r>
             <w:r>
@@ -11663,6 +11869,7 @@
                 <w:szCs w:val="18"/>
                 <w:lang w:eastAsia="tr-TR"/>
               </w:rPr>
+              <w:lastRenderedPageBreak/>
               <w:t>Scenario name</w:t>
             </w:r>
             <w:r>
@@ -13690,6 +13897,7 @@
                 <w:szCs w:val="18"/>
                 <w:lang w:eastAsia="tr-TR"/>
               </w:rPr>
+              <w:lastRenderedPageBreak/>
               <w:t>Scenario name</w:t>
             </w:r>
             <w:r>
@@ -14701,6 +14909,7 @@
                 <w:szCs w:val="18"/>
                 <w:lang w:eastAsia="tr-TR"/>
               </w:rPr>
+              <w:lastRenderedPageBreak/>
               <w:t>Scenario name</w:t>
             </w:r>
             <w:r>
@@ -15517,7 +15726,6 @@
                 <w:szCs w:val="18"/>
                 <w:lang w:eastAsia="tr-TR"/>
               </w:rPr>
-              <w:lastRenderedPageBreak/>
               <w:t>Scenario name</w:t>
             </w:r>
             <w:r>
@@ -17186,8 +17394,8 @@
         </w:rPr>
         <w:t>ase model</w:t>
       </w:r>
-      <w:bookmarkStart w:id="22" w:name="_Toc496873316"/>
-      <w:bookmarkEnd w:id="21"/>
+      <w:bookmarkStart w:id="15" w:name="_Toc496873316"/>
+      <w:bookmarkEnd w:id="14"/>
     </w:p>
     <w:tbl>
       <w:tblPr>
@@ -32059,17 +32267,17 @@
         <w:lastRenderedPageBreak/>
         <w:t>Object model</w:t>
       </w:r>
-      <w:bookmarkEnd w:id="22"/>
+      <w:bookmarkEnd w:id="15"/>
     </w:p>
     <w:p>
       <w:pPr>
         <w:pStyle w:val="Balk3"/>
       </w:pPr>
-      <w:bookmarkStart w:id="23" w:name="_Toc496873317"/>
+      <w:bookmarkStart w:id="16" w:name="_Toc496873317"/>
       <w:r>
         <w:rPr>
           <w:noProof/>
-          <w:lang w:eastAsia="tr-TR"/>
+          <w:lang w:val="tr-TR" w:eastAsia="tr-TR"/>
         </w:rPr>
         <w:drawing>
           <wp:inline distT="0" distB="0" distL="0" distR="0" wp14:anchorId="4909FBCD" wp14:editId="752A8C7C">
@@ -32121,7 +32329,7 @@
         <w:lastRenderedPageBreak/>
         <w:t>Dynamic model</w:t>
       </w:r>
-      <w:bookmarkEnd w:id="23"/>
+      <w:bookmarkEnd w:id="16"/>
     </w:p>
     <w:p>
       <w:r>
@@ -32150,21 +32358,21 @@
       <w:pPr>
         <w:pStyle w:val="Balk3"/>
       </w:pPr>
-      <w:bookmarkStart w:id="24" w:name="_Toc496873318"/>
+      <w:bookmarkStart w:id="17" w:name="_Toc496873318"/>
       <w:r>
         <w:t>User interface—navigational paths and screen mock-ups</w:t>
       </w:r>
-      <w:bookmarkEnd w:id="24"/>
+      <w:bookmarkEnd w:id="17"/>
     </w:p>
     <w:p>
       <w:pPr>
         <w:pStyle w:val="Balk2"/>
       </w:pPr>
-      <w:bookmarkStart w:id="25" w:name="_Toc496873319"/>
+      <w:bookmarkStart w:id="18" w:name="_Toc496873319"/>
       <w:r>
         <w:t>Project Schedule</w:t>
       </w:r>
-      <w:bookmarkEnd w:id="25"/>
+      <w:bookmarkEnd w:id="18"/>
     </w:p>
     <w:p>
       <w:r>
@@ -32181,11 +32389,11 @@
       <w:pPr>
         <w:pStyle w:val="Balk1"/>
       </w:pPr>
-      <w:bookmarkStart w:id="26" w:name="_Toc496873320"/>
+      <w:bookmarkStart w:id="19" w:name="_Toc496873320"/>
       <w:r>
         <w:t>Glossary</w:t>
       </w:r>
-      <w:bookmarkEnd w:id="26"/>
+      <w:bookmarkEnd w:id="19"/>
     </w:p>
     <w:p>
       <w:pPr>
@@ -32235,11 +32443,11 @@
       <w:pPr>
         <w:pStyle w:val="Balk1"/>
       </w:pPr>
-      <w:bookmarkStart w:id="27" w:name="_Toc496873321"/>
+      <w:bookmarkStart w:id="20" w:name="_Toc496873321"/>
       <w:r>
         <w:t>References</w:t>
       </w:r>
-      <w:bookmarkEnd w:id="27"/>
+      <w:bookmarkEnd w:id="20"/>
     </w:p>
     <w:p>
       <w:r>
@@ -32307,8 +32515,6 @@
       <w:r>
         <w:t>]).</w:t>
       </w:r>
-      <w:bookmarkStart w:id="28" w:name="_GoBack"/>
-      <w:bookmarkEnd w:id="28"/>
     </w:p>
     <w:p>
       <w:pPr>
@@ -32330,7 +32536,7 @@
         </w:numPr>
         <w:spacing w:before="240"/>
       </w:pPr>
-      <w:bookmarkStart w:id="29" w:name="_Ref431126989"/>
+      <w:bookmarkStart w:id="21" w:name="_Ref431126989"/>
       <w:r>
         <w:rPr>
           <w:rFonts w:cs="Times New Roman"/>
@@ -32394,7 +32600,7 @@
       <w:r>
         <w:t>.</w:t>
       </w:r>
-      <w:bookmarkEnd w:id="29"/>
+      <w:bookmarkEnd w:id="21"/>
       <w:r>
         <w:t xml:space="preserve"> </w:t>
       </w:r>
@@ -32829,6 +33035,119 @@
     </w:lvl>
   </w:abstractNum>
   <w:abstractNum w:abstractNumId="3" w15:restartNumberingAfterBreak="0">
+    <w:nsid w:val="0E603690"/>
+    <w:multiLevelType w:val="hybridMultilevel"/>
+    <w:tmpl w:val="C34E2122"/>
+    <w:lvl w:ilvl="0" w:tplc="041F0001">
+      <w:start w:val="1"/>
+      <w:numFmt w:val="bullet"/>
+      <w:lvlText w:val=""/>
+      <w:lvlJc w:val="left"/>
+      <w:pPr>
+        <w:ind w:left="1004" w:hanging="360"/>
+      </w:pPr>
+      <w:rPr>
+        <w:rFonts w:ascii="Symbol" w:hAnsi="Symbol" w:hint="default"/>
+      </w:rPr>
+    </w:lvl>
+    <w:lvl w:ilvl="1" w:tplc="041F0003" w:tentative="1">
+      <w:start w:val="1"/>
+      <w:numFmt w:val="bullet"/>
+      <w:lvlText w:val="o"/>
+      <w:lvlJc w:val="left"/>
+      <w:pPr>
+        <w:ind w:left="1724" w:hanging="360"/>
+      </w:pPr>
+      <w:rPr>
+        <w:rFonts w:ascii="Courier New" w:hAnsi="Courier New" w:cs="Courier New" w:hint="default"/>
+      </w:rPr>
+    </w:lvl>
+    <w:lvl w:ilvl="2" w:tplc="041F0005" w:tentative="1">
+      <w:start w:val="1"/>
+      <w:numFmt w:val="bullet"/>
+      <w:lvlText w:val=""/>
+      <w:lvlJc w:val="left"/>
+      <w:pPr>
+        <w:ind w:left="2444" w:hanging="360"/>
+      </w:pPr>
+      <w:rPr>
+        <w:rFonts w:ascii="Wingdings" w:hAnsi="Wingdings" w:hint="default"/>
+      </w:rPr>
+    </w:lvl>
+    <w:lvl w:ilvl="3" w:tplc="041F0001" w:tentative="1">
+      <w:start w:val="1"/>
+      <w:numFmt w:val="bullet"/>
+      <w:lvlText w:val=""/>
+      <w:lvlJc w:val="left"/>
+      <w:pPr>
+        <w:ind w:left="3164" w:hanging="360"/>
+      </w:pPr>
+      <w:rPr>
+        <w:rFonts w:ascii="Symbol" w:hAnsi="Symbol" w:hint="default"/>
+      </w:rPr>
+    </w:lvl>
+    <w:lvl w:ilvl="4" w:tplc="041F0003" w:tentative="1">
+      <w:start w:val="1"/>
+      <w:numFmt w:val="bullet"/>
+      <w:lvlText w:val="o"/>
+      <w:lvlJc w:val="left"/>
+      <w:pPr>
+        <w:ind w:left="3884" w:hanging="360"/>
+      </w:pPr>
+      <w:rPr>
+        <w:rFonts w:ascii="Courier New" w:hAnsi="Courier New" w:cs="Courier New" w:hint="default"/>
+      </w:rPr>
+    </w:lvl>
+    <w:lvl w:ilvl="5" w:tplc="041F0005" w:tentative="1">
+      <w:start w:val="1"/>
+      <w:numFmt w:val="bullet"/>
+      <w:lvlText w:val=""/>
+      <w:lvlJc w:val="left"/>
+      <w:pPr>
+        <w:ind w:left="4604" w:hanging="360"/>
+      </w:pPr>
+      <w:rPr>
+        <w:rFonts w:ascii="Wingdings" w:hAnsi="Wingdings" w:hint="default"/>
+      </w:rPr>
+    </w:lvl>
+    <w:lvl w:ilvl="6" w:tplc="041F0001" w:tentative="1">
+      <w:start w:val="1"/>
+      <w:numFmt w:val="bullet"/>
+      <w:lvlText w:val=""/>
+      <w:lvlJc w:val="left"/>
+      <w:pPr>
+        <w:ind w:left="5324" w:hanging="360"/>
+      </w:pPr>
+      <w:rPr>
+        <w:rFonts w:ascii="Symbol" w:hAnsi="Symbol" w:hint="default"/>
+      </w:rPr>
+    </w:lvl>
+    <w:lvl w:ilvl="7" w:tplc="041F0003" w:tentative="1">
+      <w:start w:val="1"/>
+      <w:numFmt w:val="bullet"/>
+      <w:lvlText w:val="o"/>
+      <w:lvlJc w:val="left"/>
+      <w:pPr>
+        <w:ind w:left="6044" w:hanging="360"/>
+      </w:pPr>
+      <w:rPr>
+        <w:rFonts w:ascii="Courier New" w:hAnsi="Courier New" w:cs="Courier New" w:hint="default"/>
+      </w:rPr>
+    </w:lvl>
+    <w:lvl w:ilvl="8" w:tplc="041F0005" w:tentative="1">
+      <w:start w:val="1"/>
+      <w:numFmt w:val="bullet"/>
+      <w:lvlText w:val=""/>
+      <w:lvlJc w:val="left"/>
+      <w:pPr>
+        <w:ind w:left="6764" w:hanging="360"/>
+      </w:pPr>
+      <w:rPr>
+        <w:rFonts w:ascii="Wingdings" w:hAnsi="Wingdings" w:hint="default"/>
+      </w:rPr>
+    </w:lvl>
+  </w:abstractNum>
+  <w:abstractNum w:abstractNumId="4" w15:restartNumberingAfterBreak="0">
     <w:nsid w:val="0E977418"/>
     <w:multiLevelType w:val="hybridMultilevel"/>
     <w:tmpl w:val="0AF23A5C"/>
@@ -32914,7 +33233,7 @@
       </w:pPr>
     </w:lvl>
   </w:abstractNum>
-  <w:abstractNum w:abstractNumId="4" w15:restartNumberingAfterBreak="0">
+  <w:abstractNum w:abstractNumId="5" w15:restartNumberingAfterBreak="0">
     <w:nsid w:val="0EC84CC5"/>
     <w:multiLevelType w:val="hybridMultilevel"/>
     <w:tmpl w:val="B882DE94"/>
@@ -33003,7 +33322,7 @@
       </w:pPr>
     </w:lvl>
   </w:abstractNum>
-  <w:abstractNum w:abstractNumId="5" w15:restartNumberingAfterBreak="0">
+  <w:abstractNum w:abstractNumId="6" w15:restartNumberingAfterBreak="0">
     <w:nsid w:val="0ED81A1D"/>
     <w:multiLevelType w:val="multilevel"/>
     <w:tmpl w:val="917E030A"/>
@@ -33148,7 +33467,7 @@
       </w:rPr>
     </w:lvl>
   </w:abstractNum>
-  <w:abstractNum w:abstractNumId="6" w15:restartNumberingAfterBreak="0">
+  <w:abstractNum w:abstractNumId="7" w15:restartNumberingAfterBreak="0">
     <w:nsid w:val="14F662C3"/>
     <w:multiLevelType w:val="hybridMultilevel"/>
     <w:tmpl w:val="575E4448"/>
@@ -33234,7 +33553,7 @@
       </w:pPr>
     </w:lvl>
   </w:abstractNum>
-  <w:abstractNum w:abstractNumId="7" w15:restartNumberingAfterBreak="0">
+  <w:abstractNum w:abstractNumId="8" w15:restartNumberingAfterBreak="0">
     <w:nsid w:val="157D1FEB"/>
     <w:multiLevelType w:val="hybridMultilevel"/>
     <w:tmpl w:val="B882DE94"/>
@@ -33323,7 +33642,7 @@
       </w:pPr>
     </w:lvl>
   </w:abstractNum>
-  <w:abstractNum w:abstractNumId="8" w15:restartNumberingAfterBreak="0">
+  <w:abstractNum w:abstractNumId="9" w15:restartNumberingAfterBreak="0">
     <w:nsid w:val="164D49AA"/>
     <w:multiLevelType w:val="hybridMultilevel"/>
     <w:tmpl w:val="BED0B406"/>
@@ -33409,7 +33728,7 @@
       </w:pPr>
     </w:lvl>
   </w:abstractNum>
-  <w:abstractNum w:abstractNumId="9" w15:restartNumberingAfterBreak="0">
+  <w:abstractNum w:abstractNumId="10" w15:restartNumberingAfterBreak="0">
     <w:nsid w:val="18F21E9F"/>
     <w:multiLevelType w:val="hybridMultilevel"/>
     <w:tmpl w:val="03064874"/>
@@ -33522,7 +33841,7 @@
       </w:rPr>
     </w:lvl>
   </w:abstractNum>
-  <w:abstractNum w:abstractNumId="10" w15:restartNumberingAfterBreak="0">
+  <w:abstractNum w:abstractNumId="11" w15:restartNumberingAfterBreak="0">
     <w:nsid w:val="1AFA2C01"/>
     <w:multiLevelType w:val="multilevel"/>
     <w:tmpl w:val="9C4CBCE8"/>
@@ -33656,7 +33975,7 @@
       </w:rPr>
     </w:lvl>
   </w:abstractNum>
-  <w:abstractNum w:abstractNumId="11" w15:restartNumberingAfterBreak="0">
+  <w:abstractNum w:abstractNumId="12" w15:restartNumberingAfterBreak="0">
     <w:nsid w:val="1B716959"/>
     <w:multiLevelType w:val="hybridMultilevel"/>
     <w:tmpl w:val="B882DE94"/>
@@ -33745,7 +34064,7 @@
       </w:pPr>
     </w:lvl>
   </w:abstractNum>
-  <w:abstractNum w:abstractNumId="12" w15:restartNumberingAfterBreak="0">
+  <w:abstractNum w:abstractNumId="13" w15:restartNumberingAfterBreak="0">
     <w:nsid w:val="26D16BE1"/>
     <w:multiLevelType w:val="multilevel"/>
     <w:tmpl w:val="917E030A"/>
@@ -33879,7 +34198,7 @@
       </w:rPr>
     </w:lvl>
   </w:abstractNum>
-  <w:abstractNum w:abstractNumId="13" w15:restartNumberingAfterBreak="0">
+  <w:abstractNum w:abstractNumId="14" w15:restartNumberingAfterBreak="0">
     <w:nsid w:val="26F542CD"/>
     <w:multiLevelType w:val="multilevel"/>
     <w:tmpl w:val="917E030A"/>
@@ -34013,7 +34332,7 @@
       </w:rPr>
     </w:lvl>
   </w:abstractNum>
-  <w:abstractNum w:abstractNumId="14" w15:restartNumberingAfterBreak="0">
+  <w:abstractNum w:abstractNumId="15" w15:restartNumberingAfterBreak="0">
     <w:nsid w:val="29D768D3"/>
     <w:multiLevelType w:val="hybridMultilevel"/>
     <w:tmpl w:val="7E32A474"/>
@@ -34099,7 +34418,7 @@
       </w:pPr>
     </w:lvl>
   </w:abstractNum>
-  <w:abstractNum w:abstractNumId="15" w15:restartNumberingAfterBreak="0">
+  <w:abstractNum w:abstractNumId="16" w15:restartNumberingAfterBreak="0">
     <w:nsid w:val="2CAA31B6"/>
     <w:multiLevelType w:val="hybridMultilevel"/>
     <w:tmpl w:val="FE08124C"/>
@@ -34185,7 +34504,93 @@
       </w:pPr>
     </w:lvl>
   </w:abstractNum>
-  <w:abstractNum w:abstractNumId="16" w15:restartNumberingAfterBreak="0">
+  <w:abstractNum w:abstractNumId="17" w15:restartNumberingAfterBreak="0">
+    <w:nsid w:val="30CC2EAC"/>
+    <w:multiLevelType w:val="hybridMultilevel"/>
+    <w:tmpl w:val="57781E8E"/>
+    <w:lvl w:ilvl="0" w:tplc="041F000F">
+      <w:start w:val="1"/>
+      <w:numFmt w:val="decimal"/>
+      <w:lvlText w:val="%1."/>
+      <w:lvlJc w:val="left"/>
+      <w:pPr>
+        <w:ind w:left="1004" w:hanging="360"/>
+      </w:pPr>
+    </w:lvl>
+    <w:lvl w:ilvl="1" w:tplc="041F0019" w:tentative="1">
+      <w:start w:val="1"/>
+      <w:numFmt w:val="lowerLetter"/>
+      <w:lvlText w:val="%2."/>
+      <w:lvlJc w:val="left"/>
+      <w:pPr>
+        <w:ind w:left="1724" w:hanging="360"/>
+      </w:pPr>
+    </w:lvl>
+    <w:lvl w:ilvl="2" w:tplc="041F001B" w:tentative="1">
+      <w:start w:val="1"/>
+      <w:numFmt w:val="lowerRoman"/>
+      <w:lvlText w:val="%3."/>
+      <w:lvlJc w:val="right"/>
+      <w:pPr>
+        <w:ind w:left="2444" w:hanging="180"/>
+      </w:pPr>
+    </w:lvl>
+    <w:lvl w:ilvl="3" w:tplc="041F000F" w:tentative="1">
+      <w:start w:val="1"/>
+      <w:numFmt w:val="decimal"/>
+      <w:lvlText w:val="%4."/>
+      <w:lvlJc w:val="left"/>
+      <w:pPr>
+        <w:ind w:left="3164" w:hanging="360"/>
+      </w:pPr>
+    </w:lvl>
+    <w:lvl w:ilvl="4" w:tplc="041F0019" w:tentative="1">
+      <w:start w:val="1"/>
+      <w:numFmt w:val="lowerLetter"/>
+      <w:lvlText w:val="%5."/>
+      <w:lvlJc w:val="left"/>
+      <w:pPr>
+        <w:ind w:left="3884" w:hanging="360"/>
+      </w:pPr>
+    </w:lvl>
+    <w:lvl w:ilvl="5" w:tplc="041F001B" w:tentative="1">
+      <w:start w:val="1"/>
+      <w:numFmt w:val="lowerRoman"/>
+      <w:lvlText w:val="%6."/>
+      <w:lvlJc w:val="right"/>
+      <w:pPr>
+        <w:ind w:left="4604" w:hanging="180"/>
+      </w:pPr>
+    </w:lvl>
+    <w:lvl w:ilvl="6" w:tplc="041F000F" w:tentative="1">
+      <w:start w:val="1"/>
+      <w:numFmt w:val="decimal"/>
+      <w:lvlText w:val="%7."/>
+      <w:lvlJc w:val="left"/>
+      <w:pPr>
+        <w:ind w:left="5324" w:hanging="360"/>
+      </w:pPr>
+    </w:lvl>
+    <w:lvl w:ilvl="7" w:tplc="041F0019" w:tentative="1">
+      <w:start w:val="1"/>
+      <w:numFmt w:val="lowerLetter"/>
+      <w:lvlText w:val="%8."/>
+      <w:lvlJc w:val="left"/>
+      <w:pPr>
+        <w:ind w:left="6044" w:hanging="360"/>
+      </w:pPr>
+    </w:lvl>
+    <w:lvl w:ilvl="8" w:tplc="041F001B" w:tentative="1">
+      <w:start w:val="1"/>
+      <w:numFmt w:val="lowerRoman"/>
+      <w:lvlText w:val="%9."/>
+      <w:lvlJc w:val="right"/>
+      <w:pPr>
+        <w:ind w:left="6764" w:hanging="180"/>
+      </w:pPr>
+    </w:lvl>
+  </w:abstractNum>
+  <w:abstractNum w:abstractNumId="18" w15:restartNumberingAfterBreak="0">
     <w:nsid w:val="33866753"/>
     <w:multiLevelType w:val="multilevel"/>
     <w:tmpl w:val="9C4CBCE8"/>
@@ -34319,7 +34724,7 @@
       </w:rPr>
     </w:lvl>
   </w:abstractNum>
-  <w:abstractNum w:abstractNumId="17" w15:restartNumberingAfterBreak="0">
+  <w:abstractNum w:abstractNumId="19" w15:restartNumberingAfterBreak="0">
     <w:nsid w:val="3B31089C"/>
     <w:multiLevelType w:val="hybridMultilevel"/>
     <w:tmpl w:val="FE08124C"/>
@@ -34405,7 +34810,7 @@
       </w:pPr>
     </w:lvl>
   </w:abstractNum>
-  <w:abstractNum w:abstractNumId="18" w15:restartNumberingAfterBreak="0">
+  <w:abstractNum w:abstractNumId="20" w15:restartNumberingAfterBreak="0">
     <w:nsid w:val="3BE32448"/>
     <w:multiLevelType w:val="hybridMultilevel"/>
     <w:tmpl w:val="0FFA3900"/>
@@ -34518,7 +34923,7 @@
       </w:rPr>
     </w:lvl>
   </w:abstractNum>
-  <w:abstractNum w:abstractNumId="19" w15:restartNumberingAfterBreak="0">
+  <w:abstractNum w:abstractNumId="21" w15:restartNumberingAfterBreak="0">
     <w:nsid w:val="43402306"/>
     <w:multiLevelType w:val="hybridMultilevel"/>
     <w:tmpl w:val="4A504832"/>
@@ -34604,7 +35009,7 @@
       </w:pPr>
     </w:lvl>
   </w:abstractNum>
-  <w:abstractNum w:abstractNumId="20" w15:restartNumberingAfterBreak="0">
+  <w:abstractNum w:abstractNumId="22" w15:restartNumberingAfterBreak="0">
     <w:nsid w:val="43E43E27"/>
     <w:multiLevelType w:val="hybridMultilevel"/>
     <w:tmpl w:val="B882DE94"/>
@@ -34693,7 +35098,120 @@
       </w:pPr>
     </w:lvl>
   </w:abstractNum>
-  <w:abstractNum w:abstractNumId="21" w15:restartNumberingAfterBreak="0">
+  <w:abstractNum w:abstractNumId="23" w15:restartNumberingAfterBreak="0">
+    <w:nsid w:val="44C61400"/>
+    <w:multiLevelType w:val="hybridMultilevel"/>
+    <w:tmpl w:val="D33649CE"/>
+    <w:lvl w:ilvl="0" w:tplc="041F0001">
+      <w:start w:val="1"/>
+      <w:numFmt w:val="bullet"/>
+      <w:lvlText w:val=""/>
+      <w:lvlJc w:val="left"/>
+      <w:pPr>
+        <w:ind w:left="1004" w:hanging="360"/>
+      </w:pPr>
+      <w:rPr>
+        <w:rFonts w:ascii="Symbol" w:hAnsi="Symbol" w:hint="default"/>
+      </w:rPr>
+    </w:lvl>
+    <w:lvl w:ilvl="1" w:tplc="041F0003" w:tentative="1">
+      <w:start w:val="1"/>
+      <w:numFmt w:val="bullet"/>
+      <w:lvlText w:val="o"/>
+      <w:lvlJc w:val="left"/>
+      <w:pPr>
+        <w:ind w:left="1724" w:hanging="360"/>
+      </w:pPr>
+      <w:rPr>
+        <w:rFonts w:ascii="Courier New" w:hAnsi="Courier New" w:cs="Courier New" w:hint="default"/>
+      </w:rPr>
+    </w:lvl>
+    <w:lvl w:ilvl="2" w:tplc="041F0005" w:tentative="1">
+      <w:start w:val="1"/>
+      <w:numFmt w:val="bullet"/>
+      <w:lvlText w:val=""/>
+      <w:lvlJc w:val="left"/>
+      <w:pPr>
+        <w:ind w:left="2444" w:hanging="360"/>
+      </w:pPr>
+      <w:rPr>
+        <w:rFonts w:ascii="Wingdings" w:hAnsi="Wingdings" w:hint="default"/>
+      </w:rPr>
+    </w:lvl>
+    <w:lvl w:ilvl="3" w:tplc="041F0001" w:tentative="1">
+      <w:start w:val="1"/>
+      <w:numFmt w:val="bullet"/>
+      <w:lvlText w:val=""/>
+      <w:lvlJc w:val="left"/>
+      <w:pPr>
+        <w:ind w:left="3164" w:hanging="360"/>
+      </w:pPr>
+      <w:rPr>
+        <w:rFonts w:ascii="Symbol" w:hAnsi="Symbol" w:hint="default"/>
+      </w:rPr>
+    </w:lvl>
+    <w:lvl w:ilvl="4" w:tplc="041F0003" w:tentative="1">
+      <w:start w:val="1"/>
+      <w:numFmt w:val="bullet"/>
+      <w:lvlText w:val="o"/>
+      <w:lvlJc w:val="left"/>
+      <w:pPr>
+        <w:ind w:left="3884" w:hanging="360"/>
+      </w:pPr>
+      <w:rPr>
+        <w:rFonts w:ascii="Courier New" w:hAnsi="Courier New" w:cs="Courier New" w:hint="default"/>
+      </w:rPr>
+    </w:lvl>
+    <w:lvl w:ilvl="5" w:tplc="041F0005" w:tentative="1">
+      <w:start w:val="1"/>
+      <w:numFmt w:val="bullet"/>
+      <w:lvlText w:val=""/>
+      <w:lvlJc w:val="left"/>
+      <w:pPr>
+        <w:ind w:left="4604" w:hanging="360"/>
+      </w:pPr>
+      <w:rPr>
+        <w:rFonts w:ascii="Wingdings" w:hAnsi="Wingdings" w:hint="default"/>
+      </w:rPr>
+    </w:lvl>
+    <w:lvl w:ilvl="6" w:tplc="041F0001" w:tentative="1">
+      <w:start w:val="1"/>
+      <w:numFmt w:val="bullet"/>
+      <w:lvlText w:val=""/>
+      <w:lvlJc w:val="left"/>
+      <w:pPr>
+        <w:ind w:left="5324" w:hanging="360"/>
+      </w:pPr>
+      <w:rPr>
+        <w:rFonts w:ascii="Symbol" w:hAnsi="Symbol" w:hint="default"/>
+      </w:rPr>
+    </w:lvl>
+    <w:lvl w:ilvl="7" w:tplc="041F0003" w:tentative="1">
+      <w:start w:val="1"/>
+      <w:numFmt w:val="bullet"/>
+      <w:lvlText w:val="o"/>
+      <w:lvlJc w:val="left"/>
+      <w:pPr>
+        <w:ind w:left="6044" w:hanging="360"/>
+      </w:pPr>
+      <w:rPr>
+        <w:rFonts w:ascii="Courier New" w:hAnsi="Courier New" w:cs="Courier New" w:hint="default"/>
+      </w:rPr>
+    </w:lvl>
+    <w:lvl w:ilvl="8" w:tplc="041F0005" w:tentative="1">
+      <w:start w:val="1"/>
+      <w:numFmt w:val="bullet"/>
+      <w:lvlText w:val=""/>
+      <w:lvlJc w:val="left"/>
+      <w:pPr>
+        <w:ind w:left="6764" w:hanging="360"/>
+      </w:pPr>
+      <w:rPr>
+        <w:rFonts w:ascii="Wingdings" w:hAnsi="Wingdings" w:hint="default"/>
+      </w:rPr>
+    </w:lvl>
+  </w:abstractNum>
+  <w:abstractNum w:abstractNumId="24" w15:restartNumberingAfterBreak="0">
     <w:nsid w:val="47886F03"/>
     <w:multiLevelType w:val="hybridMultilevel"/>
     <w:tmpl w:val="D9624042"/>
@@ -34779,7 +35297,7 @@
       </w:pPr>
     </w:lvl>
   </w:abstractNum>
-  <w:abstractNum w:abstractNumId="22" w15:restartNumberingAfterBreak="0">
+  <w:abstractNum w:abstractNumId="25" w15:restartNumberingAfterBreak="0">
     <w:nsid w:val="47E862D0"/>
     <w:multiLevelType w:val="hybridMultilevel"/>
     <w:tmpl w:val="129C6330"/>
@@ -34865,7 +35383,7 @@
       </w:pPr>
     </w:lvl>
   </w:abstractNum>
-  <w:abstractNum w:abstractNumId="23" w15:restartNumberingAfterBreak="0">
+  <w:abstractNum w:abstractNumId="26" w15:restartNumberingAfterBreak="0">
     <w:nsid w:val="49690E8A"/>
     <w:multiLevelType w:val="hybridMultilevel"/>
     <w:tmpl w:val="B882DE94"/>
@@ -34954,7 +35472,7 @@
       </w:pPr>
     </w:lvl>
   </w:abstractNum>
-  <w:abstractNum w:abstractNumId="24" w15:restartNumberingAfterBreak="0">
+  <w:abstractNum w:abstractNumId="27" w15:restartNumberingAfterBreak="0">
     <w:nsid w:val="4A6E1C08"/>
     <w:multiLevelType w:val="hybridMultilevel"/>
     <w:tmpl w:val="B882DE94"/>
@@ -35043,7 +35561,7 @@
       </w:pPr>
     </w:lvl>
   </w:abstractNum>
-  <w:abstractNum w:abstractNumId="25" w15:restartNumberingAfterBreak="0">
+  <w:abstractNum w:abstractNumId="28" w15:restartNumberingAfterBreak="0">
     <w:nsid w:val="4C395FE9"/>
     <w:multiLevelType w:val="multilevel"/>
     <w:tmpl w:val="917E030A"/>
@@ -35177,7 +35695,7 @@
       </w:rPr>
     </w:lvl>
   </w:abstractNum>
-  <w:abstractNum w:abstractNumId="26" w15:restartNumberingAfterBreak="0">
+  <w:abstractNum w:abstractNumId="29" w15:restartNumberingAfterBreak="0">
     <w:nsid w:val="4E026472"/>
     <w:multiLevelType w:val="hybridMultilevel"/>
     <w:tmpl w:val="78663BCC"/>
@@ -35290,7 +35808,7 @@
       </w:rPr>
     </w:lvl>
   </w:abstractNum>
-  <w:abstractNum w:abstractNumId="27" w15:restartNumberingAfterBreak="0">
+  <w:abstractNum w:abstractNumId="30" w15:restartNumberingAfterBreak="0">
     <w:nsid w:val="4E7E06B9"/>
     <w:multiLevelType w:val="hybridMultilevel"/>
     <w:tmpl w:val="B882DE94"/>
@@ -35379,7 +35897,7 @@
       </w:pPr>
     </w:lvl>
   </w:abstractNum>
-  <w:abstractNum w:abstractNumId="28" w15:restartNumberingAfterBreak="0">
+  <w:abstractNum w:abstractNumId="31" w15:restartNumberingAfterBreak="0">
     <w:nsid w:val="513243BE"/>
     <w:multiLevelType w:val="multilevel"/>
     <w:tmpl w:val="9C4CBCE8"/>
@@ -35513,7 +36031,7 @@
       </w:rPr>
     </w:lvl>
   </w:abstractNum>
-  <w:abstractNum w:abstractNumId="29" w15:restartNumberingAfterBreak="0">
+  <w:abstractNum w:abstractNumId="32" w15:restartNumberingAfterBreak="0">
     <w:nsid w:val="52414F9C"/>
     <w:multiLevelType w:val="hybridMultilevel"/>
     <w:tmpl w:val="C212B10C"/>
@@ -35599,7 +36117,7 @@
       </w:pPr>
     </w:lvl>
   </w:abstractNum>
-  <w:abstractNum w:abstractNumId="30" w15:restartNumberingAfterBreak="0">
+  <w:abstractNum w:abstractNumId="33" w15:restartNumberingAfterBreak="0">
     <w:nsid w:val="554A47BE"/>
     <w:multiLevelType w:val="hybridMultilevel"/>
     <w:tmpl w:val="F4DE7D34"/>
@@ -35685,7 +36203,7 @@
       </w:pPr>
     </w:lvl>
   </w:abstractNum>
-  <w:abstractNum w:abstractNumId="31" w15:restartNumberingAfterBreak="0">
+  <w:abstractNum w:abstractNumId="34" w15:restartNumberingAfterBreak="0">
     <w:nsid w:val="57075E18"/>
     <w:multiLevelType w:val="hybridMultilevel"/>
     <w:tmpl w:val="BED0B406"/>
@@ -35771,7 +36289,7 @@
       </w:pPr>
     </w:lvl>
   </w:abstractNum>
-  <w:abstractNum w:abstractNumId="32" w15:restartNumberingAfterBreak="0">
+  <w:abstractNum w:abstractNumId="35" w15:restartNumberingAfterBreak="0">
     <w:nsid w:val="583B272F"/>
     <w:multiLevelType w:val="hybridMultilevel"/>
     <w:tmpl w:val="B882DE94"/>
@@ -35860,7 +36378,7 @@
       </w:pPr>
     </w:lvl>
   </w:abstractNum>
-  <w:abstractNum w:abstractNumId="33" w15:restartNumberingAfterBreak="0">
+  <w:abstractNum w:abstractNumId="36" w15:restartNumberingAfterBreak="0">
     <w:nsid w:val="5A2C04F1"/>
     <w:multiLevelType w:val="multilevel"/>
     <w:tmpl w:val="9C4CBCE8"/>
@@ -36005,7 +36523,7 @@
       </w:rPr>
     </w:lvl>
   </w:abstractNum>
-  <w:abstractNum w:abstractNumId="34" w15:restartNumberingAfterBreak="0">
+  <w:abstractNum w:abstractNumId="37" w15:restartNumberingAfterBreak="0">
     <w:nsid w:val="5D375CE0"/>
     <w:multiLevelType w:val="hybridMultilevel"/>
     <w:tmpl w:val="B882DE94"/>
@@ -36094,7 +36612,7 @@
       </w:pPr>
     </w:lvl>
   </w:abstractNum>
-  <w:abstractNum w:abstractNumId="35" w15:restartNumberingAfterBreak="0">
+  <w:abstractNum w:abstractNumId="38" w15:restartNumberingAfterBreak="0">
     <w:nsid w:val="5E052906"/>
     <w:multiLevelType w:val="hybridMultilevel"/>
     <w:tmpl w:val="B882DE94"/>
@@ -36183,7 +36701,7 @@
       </w:pPr>
     </w:lvl>
   </w:abstractNum>
-  <w:abstractNum w:abstractNumId="36" w15:restartNumberingAfterBreak="0">
+  <w:abstractNum w:abstractNumId="39" w15:restartNumberingAfterBreak="0">
     <w:nsid w:val="5E8262DC"/>
     <w:multiLevelType w:val="hybridMultilevel"/>
     <w:tmpl w:val="5226EAA8"/>
@@ -36269,7 +36787,7 @@
       </w:pPr>
     </w:lvl>
   </w:abstractNum>
-  <w:abstractNum w:abstractNumId="37" w15:restartNumberingAfterBreak="0">
+  <w:abstractNum w:abstractNumId="40" w15:restartNumberingAfterBreak="0">
     <w:nsid w:val="615E246E"/>
     <w:multiLevelType w:val="hybridMultilevel"/>
     <w:tmpl w:val="B882DE94"/>
@@ -36358,7 +36876,7 @@
       </w:pPr>
     </w:lvl>
   </w:abstractNum>
-  <w:abstractNum w:abstractNumId="38" w15:restartNumberingAfterBreak="0">
+  <w:abstractNum w:abstractNumId="41" w15:restartNumberingAfterBreak="0">
     <w:nsid w:val="620C2BBF"/>
     <w:multiLevelType w:val="hybridMultilevel"/>
     <w:tmpl w:val="B882DE94"/>
@@ -36447,7 +36965,7 @@
       </w:pPr>
     </w:lvl>
   </w:abstractNum>
-  <w:abstractNum w:abstractNumId="39" w15:restartNumberingAfterBreak="0">
+  <w:abstractNum w:abstractNumId="42" w15:restartNumberingAfterBreak="0">
     <w:nsid w:val="62756718"/>
     <w:multiLevelType w:val="multilevel"/>
     <w:tmpl w:val="E83605D6"/>
@@ -36567,7 +37085,7 @@
       </w:rPr>
     </w:lvl>
   </w:abstractNum>
-  <w:abstractNum w:abstractNumId="40" w15:restartNumberingAfterBreak="0">
+  <w:abstractNum w:abstractNumId="43" w15:restartNumberingAfterBreak="0">
     <w:nsid w:val="64891EA4"/>
     <w:multiLevelType w:val="hybridMultilevel"/>
     <w:tmpl w:val="C212B10C"/>
@@ -36653,7 +37171,7 @@
       </w:pPr>
     </w:lvl>
   </w:abstractNum>
-  <w:abstractNum w:abstractNumId="41" w15:restartNumberingAfterBreak="0">
+  <w:abstractNum w:abstractNumId="44" w15:restartNumberingAfterBreak="0">
     <w:nsid w:val="65542343"/>
     <w:multiLevelType w:val="hybridMultilevel"/>
     <w:tmpl w:val="C0CCFDB8"/>
@@ -36744,7 +37262,7 @@
       </w:pPr>
     </w:lvl>
   </w:abstractNum>
-  <w:abstractNum w:abstractNumId="42" w15:restartNumberingAfterBreak="0">
+  <w:abstractNum w:abstractNumId="45" w15:restartNumberingAfterBreak="0">
     <w:nsid w:val="6D633C57"/>
     <w:multiLevelType w:val="hybridMultilevel"/>
     <w:tmpl w:val="1DB4E8F2"/>
@@ -36830,7 +37348,7 @@
       </w:pPr>
     </w:lvl>
   </w:abstractNum>
-  <w:abstractNum w:abstractNumId="43" w15:restartNumberingAfterBreak="0">
+  <w:abstractNum w:abstractNumId="46" w15:restartNumberingAfterBreak="0">
     <w:nsid w:val="723F1C82"/>
     <w:multiLevelType w:val="hybridMultilevel"/>
     <w:tmpl w:val="DDDA93E6"/>
@@ -36916,7 +37434,7 @@
       </w:pPr>
     </w:lvl>
   </w:abstractNum>
-  <w:abstractNum w:abstractNumId="44" w15:restartNumberingAfterBreak="0">
+  <w:abstractNum w:abstractNumId="47" w15:restartNumberingAfterBreak="0">
     <w:nsid w:val="729A601E"/>
     <w:multiLevelType w:val="hybridMultilevel"/>
     <w:tmpl w:val="67525026"/>
@@ -37002,7 +37520,7 @@
       </w:pPr>
     </w:lvl>
   </w:abstractNum>
-  <w:abstractNum w:abstractNumId="45" w15:restartNumberingAfterBreak="0">
+  <w:abstractNum w:abstractNumId="48" w15:restartNumberingAfterBreak="0">
     <w:nsid w:val="735C72E7"/>
     <w:multiLevelType w:val="hybridMultilevel"/>
     <w:tmpl w:val="BED0B406"/>
@@ -37088,7 +37606,7 @@
       </w:pPr>
     </w:lvl>
   </w:abstractNum>
-  <w:abstractNum w:abstractNumId="46" w15:restartNumberingAfterBreak="0">
+  <w:abstractNum w:abstractNumId="49" w15:restartNumberingAfterBreak="0">
     <w:nsid w:val="7466445E"/>
     <w:multiLevelType w:val="hybridMultilevel"/>
     <w:tmpl w:val="129C6330"/>
@@ -37174,7 +37692,7 @@
       </w:pPr>
     </w:lvl>
   </w:abstractNum>
-  <w:abstractNum w:abstractNumId="47" w15:restartNumberingAfterBreak="0">
+  <w:abstractNum w:abstractNumId="50" w15:restartNumberingAfterBreak="0">
     <w:nsid w:val="762F3573"/>
     <w:multiLevelType w:val="hybridMultilevel"/>
     <w:tmpl w:val="8C32DE0A"/>
@@ -37287,7 +37805,7 @@
       </w:rPr>
     </w:lvl>
   </w:abstractNum>
-  <w:abstractNum w:abstractNumId="48" w15:restartNumberingAfterBreak="0">
+  <w:abstractNum w:abstractNumId="51" w15:restartNumberingAfterBreak="0">
     <w:nsid w:val="7A6C5B73"/>
     <w:multiLevelType w:val="multilevel"/>
     <w:tmpl w:val="39722AA4"/>
@@ -37436,7 +37954,7 @@
       </w:rPr>
     </w:lvl>
   </w:abstractNum>
-  <w:abstractNum w:abstractNumId="49" w15:restartNumberingAfterBreak="0">
+  <w:abstractNum w:abstractNumId="52" w15:restartNumberingAfterBreak="0">
     <w:nsid w:val="7B9B4C9C"/>
     <w:multiLevelType w:val="hybridMultilevel"/>
     <w:tmpl w:val="B882DE94"/>
@@ -37525,7 +38043,7 @@
       </w:pPr>
     </w:lvl>
   </w:abstractNum>
-  <w:abstractNum w:abstractNumId="50" w15:restartNumberingAfterBreak="0">
+  <w:abstractNum w:abstractNumId="53" w15:restartNumberingAfterBreak="0">
     <w:nsid w:val="7E776290"/>
     <w:multiLevelType w:val="hybridMultilevel"/>
     <w:tmpl w:val="51A811DA"/>
@@ -37611,7 +38129,7 @@
       </w:pPr>
     </w:lvl>
   </w:abstractNum>
-  <w:abstractNum w:abstractNumId="51" w15:restartNumberingAfterBreak="0">
+  <w:abstractNum w:abstractNumId="54" w15:restartNumberingAfterBreak="0">
     <w:nsid w:val="7F401002"/>
     <w:multiLevelType w:val="hybridMultilevel"/>
     <w:tmpl w:val="B882DE94"/>
@@ -37701,46 +38219,46 @@
     </w:lvl>
   </w:abstractNum>
   <w:num w:numId="1">
-    <w:abstractNumId w:val="39"/>
+    <w:abstractNumId w:val="42"/>
   </w:num>
   <w:num w:numId="2">
-    <w:abstractNumId w:val="47"/>
+    <w:abstractNumId w:val="50"/>
   </w:num>
   <w:num w:numId="3">
-    <w:abstractNumId w:val="9"/>
+    <w:abstractNumId w:val="10"/>
   </w:num>
   <w:num w:numId="4">
-    <w:abstractNumId w:val="41"/>
+    <w:abstractNumId w:val="44"/>
   </w:num>
   <w:num w:numId="5">
-    <w:abstractNumId w:val="5"/>
+    <w:abstractNumId w:val="6"/>
   </w:num>
   <w:num w:numId="6">
-    <w:abstractNumId w:val="33"/>
+    <w:abstractNumId w:val="36"/>
   </w:num>
   <w:num w:numId="7">
-    <w:abstractNumId w:val="48"/>
+    <w:abstractNumId w:val="51"/>
   </w:num>
   <w:num w:numId="8">
-    <w:abstractNumId w:val="19"/>
+    <w:abstractNumId w:val="21"/>
   </w:num>
   <w:num w:numId="9">
     <w:abstractNumId w:val="2"/>
   </w:num>
   <w:num w:numId="10">
-    <w:abstractNumId w:val="17"/>
+    <w:abstractNumId w:val="19"/>
   </w:num>
   <w:num w:numId="11">
-    <w:abstractNumId w:val="26"/>
+    <w:abstractNumId w:val="29"/>
   </w:num>
   <w:num w:numId="12">
+    <w:abstractNumId w:val="16"/>
+  </w:num>
+  <w:num w:numId="13">
     <w:abstractNumId w:val="15"/>
   </w:num>
-  <w:num w:numId="13">
-    <w:abstractNumId w:val="14"/>
-  </w:num>
   <w:num w:numId="14">
-    <w:abstractNumId w:val="5"/>
+    <w:abstractNumId w:val="6"/>
     <w:lvlOverride w:ilvl="0"/>
     <w:lvlOverride w:ilvl="1">
       <w:startOverride w:val="1"/>
@@ -37754,7 +38272,7 @@
     <w:lvlOverride w:ilvl="8"/>
   </w:num>
   <w:num w:numId="15">
-    <w:abstractNumId w:val="33"/>
+    <w:abstractNumId w:val="36"/>
     <w:lvlOverride w:ilvl="0"/>
     <w:lvlOverride w:ilvl="1">
       <w:startOverride w:val="3"/>
@@ -37768,118 +38286,118 @@
     <w:lvlOverride w:ilvl="8"/>
   </w:num>
   <w:num w:numId="16">
-    <w:abstractNumId w:val="29"/>
+    <w:abstractNumId w:val="32"/>
   </w:num>
   <w:num w:numId="17">
+    <w:abstractNumId w:val="14"/>
+  </w:num>
+  <w:num w:numId="18">
+    <w:abstractNumId w:val="31"/>
+  </w:num>
+  <w:num w:numId="19">
     <w:abstractNumId w:val="13"/>
   </w:num>
-  <w:num w:numId="18">
+  <w:num w:numId="20">
+    <w:abstractNumId w:val="11"/>
+  </w:num>
+  <w:num w:numId="21">
     <w:abstractNumId w:val="28"/>
   </w:num>
-  <w:num w:numId="19">
-    <w:abstractNumId w:val="12"/>
-  </w:num>
-  <w:num w:numId="20">
-    <w:abstractNumId w:val="10"/>
-  </w:num>
-  <w:num w:numId="21">
-    <w:abstractNumId w:val="25"/>
-  </w:num>
   <w:num w:numId="22">
-    <w:abstractNumId w:val="16"/>
+    <w:abstractNumId w:val="18"/>
   </w:num>
   <w:num w:numId="23">
-    <w:abstractNumId w:val="18"/>
+    <w:abstractNumId w:val="20"/>
   </w:num>
   <w:num w:numId="24">
-    <w:abstractNumId w:val="3"/>
+    <w:abstractNumId w:val="4"/>
   </w:num>
   <w:num w:numId="25">
+    <w:abstractNumId w:val="46"/>
+  </w:num>
+  <w:num w:numId="26">
+    <w:abstractNumId w:val="24"/>
+  </w:num>
+  <w:num w:numId="27">
+    <w:abstractNumId w:val="33"/>
+  </w:num>
+  <w:num w:numId="28">
     <w:abstractNumId w:val="43"/>
   </w:num>
-  <w:num w:numId="26">
-    <w:abstractNumId w:val="21"/>
+  <w:num w:numId="29">
+    <w:abstractNumId w:val="47"/>
   </w:num>
-  <w:num w:numId="27">
-    <w:abstractNumId w:val="30"/>
+  <w:num w:numId="30">
+    <w:abstractNumId w:val="45"/>
   </w:num>
-  <w:num w:numId="28">
+  <w:num w:numId="31">
+    <w:abstractNumId w:val="38"/>
+  </w:num>
+  <w:num w:numId="32">
+    <w:abstractNumId w:val="54"/>
+  </w:num>
+  <w:num w:numId="33">
+    <w:abstractNumId w:val="5"/>
+  </w:num>
+  <w:num w:numId="34">
+    <w:abstractNumId w:val="22"/>
+  </w:num>
+  <w:num w:numId="35">
     <w:abstractNumId w:val="40"/>
   </w:num>
-  <w:num w:numId="29">
-    <w:abstractNumId w:val="44"/>
-  </w:num>
-  <w:num w:numId="30">
-    <w:abstractNumId w:val="42"/>
-  </w:num>
-  <w:num w:numId="31">
-    <w:abstractNumId w:val="35"/>
-  </w:num>
-  <w:num w:numId="32">
-    <w:abstractNumId w:val="51"/>
-  </w:num>
-  <w:num w:numId="33">
-    <w:abstractNumId w:val="4"/>
-  </w:num>
-  <w:num w:numId="34">
-    <w:abstractNumId w:val="20"/>
-  </w:num>
-  <w:num w:numId="35">
-    <w:abstractNumId w:val="37"/>
-  </w:num>
   <w:num w:numId="36">
-    <w:abstractNumId w:val="7"/>
+    <w:abstractNumId w:val="8"/>
   </w:num>
   <w:num w:numId="37">
-    <w:abstractNumId w:val="45"/>
+    <w:abstractNumId w:val="48"/>
   </w:num>
   <w:num w:numId="38">
-    <w:abstractNumId w:val="31"/>
+    <w:abstractNumId w:val="34"/>
   </w:num>
   <w:num w:numId="39">
-    <w:abstractNumId w:val="8"/>
+    <w:abstractNumId w:val="9"/>
   </w:num>
   <w:num w:numId="40">
-    <w:abstractNumId w:val="22"/>
+    <w:abstractNumId w:val="25"/>
   </w:num>
   <w:num w:numId="41">
     <w:abstractNumId w:val="0"/>
   </w:num>
   <w:num w:numId="42">
-    <w:abstractNumId w:val="46"/>
+    <w:abstractNumId w:val="49"/>
   </w:num>
   <w:num w:numId="43">
-    <w:abstractNumId w:val="50"/>
+    <w:abstractNumId w:val="53"/>
   </w:num>
   <w:num w:numId="44">
     <w:abstractNumId w:val="1"/>
   </w:num>
   <w:num w:numId="45">
-    <w:abstractNumId w:val="32"/>
+    <w:abstractNumId w:val="35"/>
   </w:num>
   <w:num w:numId="46">
-    <w:abstractNumId w:val="11"/>
+    <w:abstractNumId w:val="12"/>
   </w:num>
   <w:num w:numId="47">
-    <w:abstractNumId w:val="23"/>
+    <w:abstractNumId w:val="26"/>
   </w:num>
   <w:num w:numId="48">
-    <w:abstractNumId w:val="24"/>
+    <w:abstractNumId w:val="27"/>
   </w:num>
   <w:num w:numId="49">
-    <w:abstractNumId w:val="49"/>
+    <w:abstractNumId w:val="52"/>
   </w:num>
   <w:num w:numId="50">
-    <w:abstractNumId w:val="38"/>
+    <w:abstractNumId w:val="41"/>
   </w:num>
   <w:num w:numId="51">
-    <w:abstractNumId w:val="34"/>
+    <w:abstractNumId w:val="37"/>
   </w:num>
   <w:num w:numId="52">
-    <w:abstractNumId w:val="27"/>
+    <w:abstractNumId w:val="30"/>
   </w:num>
   <w:num w:numId="53">
-    <w:abstractNumId w:val="36"/>
+    <w:abstractNumId w:val="39"/>
     <w:lvlOverride w:ilvl="0">
       <w:startOverride w:val="1"/>
     </w:lvlOverride>
@@ -37909,7 +38427,7 @@
     </w:lvlOverride>
   </w:num>
   <w:num w:numId="54">
-    <w:abstractNumId w:val="5"/>
+    <w:abstractNumId w:val="6"/>
     <w:lvlOverride w:ilvl="0"/>
     <w:lvlOverride w:ilvl="1">
       <w:startOverride w:val="1"/>
@@ -37923,7 +38441,7 @@
     <w:lvlOverride w:ilvl="8"/>
   </w:num>
   <w:num w:numId="55">
-    <w:abstractNumId w:val="33"/>
+    <w:abstractNumId w:val="36"/>
     <w:lvlOverride w:ilvl="0"/>
     <w:lvlOverride w:ilvl="1">
       <w:startOverride w:val="3"/>
@@ -37937,10 +38455,10 @@
     <w:lvlOverride w:ilvl="8"/>
   </w:num>
   <w:num w:numId="56">
-    <w:abstractNumId w:val="48"/>
+    <w:abstractNumId w:val="51"/>
   </w:num>
   <w:num w:numId="57">
-    <w:abstractNumId w:val="6"/>
+    <w:abstractNumId w:val="7"/>
     <w:lvlOverride w:ilvl="0">
       <w:startOverride w:val="1"/>
     </w:lvlOverride>
@@ -37968,6 +38486,15 @@
     <w:lvlOverride w:ilvl="8">
       <w:startOverride w:val="1"/>
     </w:lvlOverride>
+  </w:num>
+  <w:num w:numId="58">
+    <w:abstractNumId w:val="17"/>
+  </w:num>
+  <w:num w:numId="59">
+    <w:abstractNumId w:val="3"/>
+  </w:num>
+  <w:num w:numId="60">
+    <w:abstractNumId w:val="23"/>
   </w:num>
   <w:numIdMacAtCleanup w:val="51"/>
 </w:numbering>
@@ -39020,7 +39547,7 @@
 </file>
 
 <file path=customXml/itemProps1.xml><?xml version="1.0" encoding="utf-8"?>
-<ds:datastoreItem xmlns:ds="http://schemas.openxmlformats.org/officeDocument/2006/customXml" ds:itemID="{D1DB0BD1-2FA9-494E-BF90-ED28BE8F5E9D}">
+<ds:datastoreItem xmlns:ds="http://schemas.openxmlformats.org/officeDocument/2006/customXml" ds:itemID="{EFDBF014-A9C2-49C2-811C-9B499F0C0D93}">
   <ds:schemaRefs>
     <ds:schemaRef ds:uri="http://schemas.openxmlformats.org/officeDocument/2006/bibliography"/>
   </ds:schemaRefs>

</xml_diff>

<commit_message>
added 1den 2 ye kadar
</commit_message>
<xml_diff>
--- a/RAD/RAD_Template_Group7.docx
+++ b/RAD/RAD_Template_Group7.docx
@@ -1,6 +1,6 @@
 
 <file path=word/document.xml><?xml version="1.0" encoding="utf-8"?>
-<w:document xmlns:wpc="http://schemas.microsoft.com/office/word/2010/wordprocessingCanvas" xmlns:cx="http://schemas.microsoft.com/office/drawing/2014/chartex" xmlns:mc="http://schemas.openxmlformats.org/markup-compatibility/2006" xmlns:o="urn:schemas-microsoft-com:office:office" xmlns:r="http://schemas.openxmlformats.org/officeDocument/2006/relationships" xmlns:m="http://schemas.openxmlformats.org/officeDocument/2006/math" xmlns:v="urn:schemas-microsoft-com:vml" xmlns:wp14="http://schemas.microsoft.com/office/word/2010/wordprocessingDrawing" xmlns:wp="http://schemas.openxmlformats.org/drawingml/2006/wordprocessingDrawing" xmlns:w10="urn:schemas-microsoft-com:office:word" xmlns:w="http://schemas.openxmlformats.org/wordprocessingml/2006/main" xmlns:w14="http://schemas.microsoft.com/office/word/2010/wordml" xmlns:w15="http://schemas.microsoft.com/office/word/2012/wordml" xmlns:w16se="http://schemas.microsoft.com/office/word/2015/wordml/symex" xmlns:wpg="http://schemas.microsoft.com/office/word/2010/wordprocessingGroup" xmlns:wpi="http://schemas.microsoft.com/office/word/2010/wordprocessingInk" xmlns:wne="http://schemas.microsoft.com/office/word/2006/wordml" xmlns:wps="http://schemas.microsoft.com/office/word/2010/wordprocessingShape" mc:Ignorable="w14 w15 w16se wp14">
+<w:document xmlns:wpc="http://schemas.microsoft.com/office/word/2010/wordprocessingCanvas" xmlns:cx="http://schemas.microsoft.com/office/drawing/2014/chartex" xmlns:cx1="http://schemas.microsoft.com/office/drawing/2015/9/8/chartex" xmlns:cx2="http://schemas.microsoft.com/office/drawing/2015/10/21/chartex" xmlns:cx3="http://schemas.microsoft.com/office/drawing/2016/5/9/chartex" xmlns:cx4="http://schemas.microsoft.com/office/drawing/2016/5/10/chartex" xmlns:cx5="http://schemas.microsoft.com/office/drawing/2016/5/11/chartex" xmlns:cx6="http://schemas.microsoft.com/office/drawing/2016/5/12/chartex" xmlns:cx7="http://schemas.microsoft.com/office/drawing/2016/5/13/chartex" xmlns:cx8="http://schemas.microsoft.com/office/drawing/2016/5/14/chartex" xmlns:mc="http://schemas.openxmlformats.org/markup-compatibility/2006" xmlns:aink="http://schemas.microsoft.com/office/drawing/2016/ink" xmlns:am3d="http://schemas.microsoft.com/office/drawing/2017/model3d" xmlns:o="urn:schemas-microsoft-com:office:office" xmlns:r="http://schemas.openxmlformats.org/officeDocument/2006/relationships" xmlns:m="http://schemas.openxmlformats.org/officeDocument/2006/math" xmlns:v="urn:schemas-microsoft-com:vml" xmlns:wp14="http://schemas.microsoft.com/office/word/2010/wordprocessingDrawing" xmlns:wp="http://schemas.openxmlformats.org/drawingml/2006/wordprocessingDrawing" xmlns:w10="urn:schemas-microsoft-com:office:word" xmlns:w="http://schemas.openxmlformats.org/wordprocessingml/2006/main" xmlns:w14="http://schemas.microsoft.com/office/word/2010/wordml" xmlns:w15="http://schemas.microsoft.com/office/word/2012/wordml" xmlns:w16cid="http://schemas.microsoft.com/office/word/2016/wordml/cid" xmlns:w16se="http://schemas.microsoft.com/office/word/2015/wordml/symex" xmlns:wpg="http://schemas.microsoft.com/office/word/2010/wordprocessingGroup" xmlns:wpi="http://schemas.microsoft.com/office/word/2010/wordprocessingInk" xmlns:wne="http://schemas.microsoft.com/office/word/2006/wordml" xmlns:wps="http://schemas.microsoft.com/office/word/2010/wordprocessingShape" mc:Ignorable="w14 w15 w16se w16cid wp14">
   <w:body>
     <w:p>
       <w:pPr>
@@ -297,10 +297,10 @@
             <v:path o:extrusionok="f" gradientshapeok="t" o:connecttype="rect"/>
             <o:lock v:ext="edit" aspectratio="t"/>
           </v:shapetype>
-          <v:shape id="_x0000_i1025" type="#_x0000_t75" style="width:168.3pt;height:63.65pt" o:ole="">
+          <v:shape id="_x0000_i1025" type="#_x0000_t75" style="width:168.6pt;height:63.6pt" o:ole="">
             <v:imagedata r:id="rId8" o:title=""/>
           </v:shape>
-          <o:OLEObject Type="Embed" ProgID="PBrush" ShapeID="_x0000_i1025" DrawAspect="Content" ObjectID="_1634903727" r:id="rId9"/>
+          <o:OLEObject Type="Embed" ProgID="PBrush" ShapeID="_x0000_i1025" DrawAspect="Content" ObjectID="_1634916978" r:id="rId9"/>
         </w:object>
       </w:r>
     </w:p>
@@ -2743,43 +2743,7 @@
     </w:p>
     <w:p>
       <w:r>
-        <w:t xml:space="preserve">The purpose </w:t>
-      </w:r>
-      <w:r>
-        <w:t xml:space="preserve">of </w:t>
-      </w:r>
-      <w:r>
-        <w:t>this section</w:t>
-      </w:r>
-      <w:r>
-        <w:t xml:space="preserve"> </w:t>
-      </w:r>
-      <w:r>
-        <w:t xml:space="preserve">is to provide a brief overview of the function of the system and the reasons for its development, its scope, and references to the development context (e.g., reference to the problem statement written by the client, references to existing systems, feasibility studies). The introduction also includes the objectives and success criteria of the </w:t>
-      </w:r>
-      <w:r>
-        <w:t>project [</w:t>
-      </w:r>
-      <w:r>
-        <w:fldChar w:fldCharType="begin"/>
-      </w:r>
-      <w:r>
-        <w:instrText xml:space="preserve"> REF _Ref431126989 \r \h </w:instrText>
-      </w:r>
-      <w:r>
-        <w:fldChar w:fldCharType="separate"/>
-      </w:r>
-      <w:r>
-        <w:t>1</w:t>
-      </w:r>
-      <w:r>
-        <w:fldChar w:fldCharType="end"/>
-      </w:r>
-      <w:r>
-        <w:t>]</w:t>
-      </w:r>
-      <w:r>
-        <w:t>.</w:t>
+        <w:t>Survey4All is a survey management website and it presents functions as creating survey, answering survey question, sharing survey, showing statistics of survey.</w:t>
       </w:r>
     </w:p>
     <w:p>
@@ -2791,6 +2755,11 @@
         <w:t>Purpose of the System</w:t>
       </w:r>
       <w:bookmarkEnd w:id="1"/>
+    </w:p>
+    <w:p>
+      <w:r>
+        <w:t>The purpose of Survey4All is that survey management who creates from registered corporate compony or individuals is more easily accessible and more easily answerable and also If users will be registering Survey4All, they can create survey and answer the survey questions or If user won’t Survey4All, they can only answer the survey questions.</w:t>
+      </w:r>
     </w:p>
     <w:p>
       <w:pPr>
@@ -2807,6 +2776,11 @@
         <w:t>ystem</w:t>
       </w:r>
       <w:bookmarkEnd w:id="2"/>
+    </w:p>
+    <w:p>
+      <w:r>
+        <w:t>Users will be able to creating survey, answering the created survey question, deleting survey, searching other Registered User in Survey4All and searching created surveys. Users can share the created survey and add the survey to their favorite survey list. When users register Survey4All, they can do every function of Survey4All except banning user and registering the Survey4All.RegisteredUser can delete their survey. Registered User can login Survey4All and create a survey and also every user can access it using search. Users can also search other users to see their surveys. Every users can fill survey or share the survey. If Registered User forget its password, it can use forget password function. Registered User can see their statistics of survey. Only Admin can ban a user. Admin can see statistics of every survey and it can delete any survey.</w:t>
+      </w:r>
     </w:p>
     <w:p>
       <w:pPr>
@@ -2837,6 +2811,11 @@
       <w:bookmarkEnd w:id="3"/>
     </w:p>
     <w:p>
+      <w:r>
+        <w:t>The users can create a survey, share survey, delete survey or fill the survey in a little number of steps. Survey4All has a user-friendly interface and a fast system. The most important function of Survey4All is searching user and searching user in system. The user will be supported if it meets a confronted problem while using the system.</w:t>
+      </w:r>
+    </w:p>
+    <w:p>
       <w:pPr>
         <w:pStyle w:val="Balk2"/>
       </w:pPr>
@@ -2860,9 +2839,21 @@
     </w:p>
     <w:p>
       <w:r>
-        <w:t>This subsection should provide the definitions of all terms, acronyms, and abbreviations required to properly interpret the RAD.</w:t>
+        <w:t>Admin: Admin is an actor in Survey4All, Admin is the actor who manages Survey4All as ban user.</w:t>
       </w:r>
     </w:p>
+    <w:p>
+      <w:r>
+        <w:t>Registered User: Registered User is an actor of Survey4All, Registered User is a user who registers the system and has function as create survey, delete survey.</w:t>
+      </w:r>
+    </w:p>
+    <w:p>
+      <w:r>
+        <w:lastRenderedPageBreak/>
+        <w:t>Unregistered User: Unregistered User is a user who isn’t register the Survey4All and it has functions as sharing survey, answering survey.</w:t>
+      </w:r>
+    </w:p>
+    <w:p/>
     <w:p>
       <w:pPr>
         <w:pStyle w:val="Balk2"/>
@@ -2875,51 +2866,29 @@
     </w:p>
     <w:p>
       <w:r>
-        <w:t>This subsection should:</w:t>
+        <w:t>Rest of the RAD contains non-functional requirements(includes usability , reliability,performance,supportability,implementation,interface,operational,packaging , legal) , functional requirements, system models, glossary and references.</w:t>
       </w:r>
     </w:p>
     <w:p>
       <w:pPr>
         <w:pStyle w:val="ListeParagraf"/>
-        <w:numPr>
-          <w:ilvl w:val="0"/>
-          <w:numId w:val="3"/>
-        </w:numPr>
-      </w:pPr>
-      <w:r>
-        <w:t>Describe what the rest of the RAD contains</w:t>
-      </w:r>
+        <w:ind w:left="1004" w:firstLine="0"/>
+      </w:pPr>
+      <w:bookmarkStart w:id="6" w:name="_GoBack"/>
+      <w:bookmarkEnd w:id="6"/>
     </w:p>
     <w:p>
       <w:pPr>
-        <w:pStyle w:val="ListeParagraf"/>
-        <w:numPr>
-          <w:ilvl w:val="0"/>
-          <w:numId w:val="3"/>
-        </w:numPr>
-      </w:pPr>
-      <w:r>
-        <w:t>Explain how the RAD is organized.</w:t>
-      </w:r>
-    </w:p>
-    <w:p>
-      <w:pPr>
-        <w:pStyle w:val="ListeParagraf"/>
-        <w:ind w:left="1004" w:firstLine="0"/>
-      </w:pPr>
-    </w:p>
-    <w:p>
-      <w:pPr>
         <w:pStyle w:val="Balk1"/>
       </w:pPr>
-      <w:bookmarkStart w:id="6" w:name="_Toc496873300"/>
+      <w:bookmarkStart w:id="7" w:name="_Toc496873300"/>
       <w:r>
         <w:t>Current S</w:t>
       </w:r>
       <w:r>
         <w:t>ystem</w:t>
       </w:r>
-      <w:bookmarkEnd w:id="6"/>
+      <w:bookmarkEnd w:id="7"/>
     </w:p>
     <w:p>
       <w:r>
@@ -2930,7 +2899,7 @@
       <w:pPr>
         <w:pStyle w:val="Balk1"/>
       </w:pPr>
-      <w:bookmarkStart w:id="7" w:name="_Toc496873301"/>
+      <w:bookmarkStart w:id="8" w:name="_Toc496873301"/>
       <w:r>
         <w:t xml:space="preserve">Proposed </w:t>
       </w:r>
@@ -2940,7 +2909,7 @@
       <w:r>
         <w:t>ystem</w:t>
       </w:r>
-      <w:bookmarkEnd w:id="7"/>
+      <w:bookmarkEnd w:id="8"/>
     </w:p>
     <w:p>
       <w:pPr>
@@ -2958,11 +2927,11 @@
       <w:pPr>
         <w:pStyle w:val="Balk2"/>
       </w:pPr>
-      <w:bookmarkStart w:id="8" w:name="_Toc496873302"/>
+      <w:bookmarkStart w:id="9" w:name="_Toc496873302"/>
       <w:r>
         <w:t>Overview</w:t>
       </w:r>
-      <w:bookmarkEnd w:id="8"/>
+      <w:bookmarkEnd w:id="9"/>
     </w:p>
     <w:p>
       <w:pPr>
@@ -2980,31 +2949,9 @@
       <w:pPr>
         <w:pStyle w:val="Balk2"/>
       </w:pPr>
-      <w:bookmarkStart w:id="9" w:name="_Toc496873303"/>
+      <w:bookmarkStart w:id="10" w:name="_Toc496873303"/>
       <w:r>
-        <w:lastRenderedPageBreak/>
         <w:t xml:space="preserve">Functional </w:t>
-      </w:r>
-      <w:r>
-        <w:t>R</w:t>
-      </w:r>
-      <w:r>
-        <w:t>equirements</w:t>
-      </w:r>
-      <w:bookmarkEnd w:id="9"/>
-    </w:p>
-    <w:p>
-      <w:r>
-        <w:t xml:space="preserve">Describes the high-level functionality of the system. </w:t>
-      </w:r>
-    </w:p>
-    <w:p>
-      <w:pPr>
-        <w:pStyle w:val="Balk2"/>
-      </w:pPr>
-      <w:bookmarkStart w:id="10" w:name="_Toc496873304"/>
-      <w:r>
-        <w:t xml:space="preserve">Nonfunctional </w:t>
       </w:r>
       <w:r>
         <w:t>R</w:t>
@@ -3015,6 +2962,27 @@
       <w:bookmarkEnd w:id="10"/>
     </w:p>
     <w:p>
+      <w:r>
+        <w:t xml:space="preserve">Describes the high-level functionality of the system. </w:t>
+      </w:r>
+    </w:p>
+    <w:p>
+      <w:pPr>
+        <w:pStyle w:val="Balk2"/>
+      </w:pPr>
+      <w:bookmarkStart w:id="11" w:name="_Toc496873304"/>
+      <w:r>
+        <w:t xml:space="preserve">Nonfunctional </w:t>
+      </w:r>
+      <w:r>
+        <w:t>R</w:t>
+      </w:r>
+      <w:r>
+        <w:t>equirements</w:t>
+      </w:r>
+      <w:bookmarkEnd w:id="11"/>
+    </w:p>
+    <w:p>
       <w:pPr>
         <w:rPr>
           <w:b/>
@@ -3022,7 +2990,7 @@
           <w:lang w:val="tr-TR"/>
         </w:rPr>
       </w:pPr>
-      <w:bookmarkStart w:id="11" w:name="_Toc496873313"/>
+      <w:bookmarkStart w:id="12" w:name="_Toc496873313"/>
       <w:r>
         <w:rPr>
           <w:b/>
@@ -3151,31 +3119,8 @@
         </w:numPr>
       </w:pPr>
       <w:r>
-        <w:t xml:space="preserve">Survey4All will be implemented on Visual Studio </w:t>
-      </w:r>
-      <w:proofErr w:type="gramStart"/>
-      <w:r>
-        <w:t>Code .In</w:t>
-      </w:r>
-      <w:proofErr w:type="gramEnd"/>
-      <w:r>
-        <w:t xml:space="preserve"> addition , its back-end technologies is Firebase and for framework , the technology is Angular and front-end technology is HTML and CSS and </w:t>
-      </w:r>
-      <w:proofErr w:type="spellStart"/>
-      <w:r>
-        <w:t>TypeScript</w:t>
-      </w:r>
-      <w:proofErr w:type="spellEnd"/>
-      <w:r>
-        <w:t>. User Interface should be web-</w:t>
-      </w:r>
-      <w:proofErr w:type="gramStart"/>
-      <w:r>
-        <w:t>based(</w:t>
-      </w:r>
-      <w:proofErr w:type="gramEnd"/>
-      <w:r>
-        <w:t>accessible via WWW Browser).</w:t>
+        <w:lastRenderedPageBreak/>
+        <w:t>Survey4All will be implemented on Visual Studio Code .In addition , its back-end technologies is Firebase and for framework , the technology is Angular and front-end technology is HTML and CSS and TypeScript. User Interface should be web-based(accessible via WWW Browser).</w:t>
       </w:r>
     </w:p>
     <w:p>
@@ -3200,18 +3145,13 @@
         </w:numPr>
       </w:pPr>
       <w:r>
-        <w:t>T</w:t>
-      </w:r>
-      <w:r>
-        <w:t xml:space="preserve">here is no external or legacy systems to work </w:t>
+        <w:t xml:space="preserve">There is no external or legacy systems to work </w:t>
       </w:r>
       <w:proofErr w:type="spellStart"/>
-      <w:proofErr w:type="gramStart"/>
       <w:r>
         <w:t>with.Thus</w:t>
       </w:r>
       <w:proofErr w:type="spellEnd"/>
-      <w:proofErr w:type="gramEnd"/>
       <w:r>
         <w:t>, there is no interface requirements.</w:t>
       </w:r>
@@ -3222,14 +3162,12 @@
           <w:b/>
         </w:rPr>
       </w:pPr>
-      <w:proofErr w:type="gramStart"/>
       <w:r>
         <w:rPr>
           <w:b/>
         </w:rPr>
         <w:t>Operations :</w:t>
       </w:r>
-      <w:proofErr w:type="gramEnd"/>
     </w:p>
     <w:p>
       <w:pPr>
@@ -3240,13 +3178,8 @@
         </w:numPr>
       </w:pPr>
       <w:r>
-        <w:t xml:space="preserve">There is no constraints on </w:t>
+        <w:t>There is no constraints on admin .</w:t>
       </w:r>
-      <w:proofErr w:type="gramStart"/>
-      <w:r>
-        <w:t>admin .</w:t>
-      </w:r>
-      <w:proofErr w:type="gramEnd"/>
     </w:p>
     <w:p>
       <w:pPr>
@@ -3273,12 +3206,10 @@
         <w:t xml:space="preserve">No constraints on the actual delivery of the Survey4All are </w:t>
       </w:r>
       <w:proofErr w:type="spellStart"/>
-      <w:proofErr w:type="gramStart"/>
       <w:r>
         <w:t>determined.Thus</w:t>
       </w:r>
       <w:proofErr w:type="spellEnd"/>
-      <w:proofErr w:type="gramEnd"/>
       <w:r>
         <w:t>, packaging requirements will be decided in the future.</w:t>
       </w:r>
@@ -3303,12 +3234,7 @@
         </w:numPr>
       </w:pPr>
       <w:r>
-        <w:t>There is no licensing, regulation or cer</w:t>
-      </w:r>
-      <w:bookmarkStart w:id="12" w:name="_GoBack"/>
-      <w:bookmarkEnd w:id="12"/>
-      <w:r>
-        <w:t>tification.</w:t>
+        <w:t>There is no licensing, regulation or certification.</w:t>
       </w:r>
     </w:p>
     <w:p>
@@ -3316,13 +3242,12 @@
         <w:pStyle w:val="Balk2"/>
       </w:pPr>
       <w:r>
-        <w:lastRenderedPageBreak/>
         <w:t>System M</w:t>
       </w:r>
       <w:r>
         <w:t>odels</w:t>
       </w:r>
-      <w:bookmarkEnd w:id="11"/>
+      <w:bookmarkEnd w:id="12"/>
     </w:p>
     <w:p>
       <w:pPr>
@@ -4050,6 +3975,7 @@
                 <w:szCs w:val="18"/>
                 <w:lang w:eastAsia="tr-TR"/>
               </w:rPr>
+              <w:lastRenderedPageBreak/>
               <w:t xml:space="preserve">Survey </w:t>
             </w:r>
             <w:r>
@@ -4794,7 +4720,6 @@
                 <w:szCs w:val="18"/>
                 <w:lang w:eastAsia="tr-TR"/>
               </w:rPr>
-              <w:lastRenderedPageBreak/>
               <w:t xml:space="preserve">A confirmation dialog opened on the SURVEYSYSTEM asking “Are you sure to save the changes you made?” and </w:t>
             </w:r>
             <w:r>
@@ -5600,6 +5525,7 @@
                 <w:szCs w:val="18"/>
                 <w:lang w:eastAsia="tr-TR"/>
               </w:rPr>
+              <w:lastRenderedPageBreak/>
               <w:t xml:space="preserve">Scenario </w:t>
             </w:r>
             <w:r>
@@ -6480,7 +6406,6 @@
                 <w:szCs w:val="18"/>
                 <w:lang w:eastAsia="tr-TR"/>
               </w:rPr>
-              <w:lastRenderedPageBreak/>
               <w:t>Flow of events</w:t>
             </w:r>
             <w:r>
@@ -7577,6 +7502,7 @@
                 <w:szCs w:val="18"/>
                 <w:lang w:eastAsia="tr-TR"/>
               </w:rPr>
+              <w:lastRenderedPageBreak/>
               <w:t>Flow of events</w:t>
             </w:r>
             <w:r>
@@ -9511,6 +9437,7 @@
                 <w:szCs w:val="18"/>
                 <w:lang w:eastAsia="tr-TR"/>
               </w:rPr>
+              <w:lastRenderedPageBreak/>
               <w:t>Flow of events</w:t>
             </w:r>
             <w:r>
@@ -10341,7 +10268,6 @@
                 <w:szCs w:val="18"/>
                 <w:lang w:eastAsia="tr-TR"/>
               </w:rPr>
-              <w:lastRenderedPageBreak/>
               <w:t>Participating actors</w:t>
             </w:r>
             <w:r>
@@ -11869,7 +11795,6 @@
                 <w:szCs w:val="18"/>
                 <w:lang w:eastAsia="tr-TR"/>
               </w:rPr>
-              <w:lastRenderedPageBreak/>
               <w:t>Scenario name</w:t>
             </w:r>
             <w:r>
@@ -13897,7 +13822,6 @@
                 <w:szCs w:val="18"/>
                 <w:lang w:eastAsia="tr-TR"/>
               </w:rPr>
-              <w:lastRenderedPageBreak/>
               <w:t>Scenario name</w:t>
             </w:r>
             <w:r>
@@ -14909,7 +14833,6 @@
                 <w:szCs w:val="18"/>
                 <w:lang w:eastAsia="tr-TR"/>
               </w:rPr>
-              <w:lastRenderedPageBreak/>
               <w:t>Scenario name</w:t>
             </w:r>
             <w:r>
@@ -15726,6 +15649,7 @@
                 <w:szCs w:val="18"/>
                 <w:lang w:eastAsia="tr-TR"/>
               </w:rPr>
+              <w:lastRenderedPageBreak/>
               <w:t>Scenario name</w:t>
             </w:r>
             <w:r>
@@ -17704,25 +17628,14 @@
                 <w:lang w:eastAsia="tr-TR"/>
               </w:rPr>
             </w:pPr>
-            <w:proofErr w:type="gramStart"/>
-            <w:r>
-              <w:rPr>
-                <w:rFonts w:ascii="Agency FB" w:eastAsia="Times New Roman" w:hAnsi="Agency FB" w:cs="Calibri"/>
-                <w:sz w:val="22"/>
-                <w:szCs w:val="18"/>
-                <w:lang w:eastAsia="tr-TR"/>
-              </w:rPr>
-              <w:t>Admin  clicks</w:t>
-            </w:r>
-            <w:proofErr w:type="gramEnd"/>
-            <w:r>
-              <w:rPr>
-                <w:rFonts w:ascii="Agency FB" w:eastAsia="Times New Roman" w:hAnsi="Agency FB" w:cs="Calibri"/>
-                <w:sz w:val="22"/>
-                <w:szCs w:val="18"/>
-                <w:lang w:eastAsia="tr-TR"/>
-              </w:rPr>
-              <w:t xml:space="preserve"> on the control-panel button and panel page opens up by the SURVEY4ALL.</w:t>
+            <w:r>
+              <w:rPr>
+                <w:rFonts w:ascii="Agency FB" w:eastAsia="Times New Roman" w:hAnsi="Agency FB" w:cs="Calibri"/>
+                <w:sz w:val="22"/>
+                <w:szCs w:val="18"/>
+                <w:lang w:eastAsia="tr-TR"/>
+              </w:rPr>
+              <w:t>Admin  clicks on the control-panel button and panel page opens up by the SURVEY4ALL.</w:t>
             </w:r>
           </w:p>
           <w:p>
@@ -17749,27 +17662,7 @@
                 <w:szCs w:val="18"/>
                 <w:lang w:eastAsia="tr-TR"/>
               </w:rPr>
-              <w:t xml:space="preserve">Admin user clicks on the Manage Surveys tab on the profile page and the All </w:t>
-            </w:r>
-            <w:proofErr w:type="gramStart"/>
-            <w:r>
-              <w:rPr>
-                <w:rFonts w:ascii="Agency FB" w:eastAsia="Times New Roman" w:hAnsi="Agency FB" w:cs="Calibri"/>
-                <w:sz w:val="22"/>
-                <w:szCs w:val="18"/>
-                <w:lang w:eastAsia="tr-TR"/>
-              </w:rPr>
-              <w:t>surveys  tab</w:t>
-            </w:r>
-            <w:proofErr w:type="gramEnd"/>
-            <w:r>
-              <w:rPr>
-                <w:rFonts w:ascii="Agency FB" w:eastAsia="Times New Roman" w:hAnsi="Agency FB" w:cs="Calibri"/>
-                <w:sz w:val="22"/>
-                <w:szCs w:val="18"/>
-                <w:lang w:eastAsia="tr-TR"/>
-              </w:rPr>
-              <w:t xml:space="preserve"> opens up..</w:t>
+              <w:t>Admin user clicks on the Manage Surveys tab on the profile page and the All surveys  tab opens up..</w:t>
             </w:r>
           </w:p>
           <w:p>
@@ -17823,27 +17716,7 @@
                 <w:szCs w:val="18"/>
                 <w:lang w:eastAsia="tr-TR"/>
               </w:rPr>
-              <w:t xml:space="preserve">SURVEY4ALL opens a shows a notification panel to give ask that if Admin really want to delete the </w:t>
-            </w:r>
-            <w:proofErr w:type="gramStart"/>
-            <w:r>
-              <w:rPr>
-                <w:rFonts w:ascii="Agency FB" w:eastAsia="Times New Roman" w:hAnsi="Agency FB" w:cs="Calibri"/>
-                <w:sz w:val="22"/>
-                <w:szCs w:val="18"/>
-                <w:lang w:eastAsia="tr-TR"/>
-              </w:rPr>
-              <w:t>survey..</w:t>
-            </w:r>
-            <w:proofErr w:type="gramEnd"/>
-            <w:r>
-              <w:rPr>
-                <w:rFonts w:ascii="Agency FB" w:eastAsia="Times New Roman" w:hAnsi="Agency FB" w:cs="Calibri"/>
-                <w:sz w:val="22"/>
-                <w:szCs w:val="18"/>
-                <w:lang w:eastAsia="tr-TR"/>
-              </w:rPr>
-              <w:t xml:space="preserve"> [Decline]</w:t>
+              <w:t>SURVEY4ALL opens a shows a notification panel to give ask that if Admin really want to delete the survey.. [Decline]</w:t>
             </w:r>
           </w:p>
           <w:p>
@@ -18511,25 +18384,14 @@
                 <w:lang w:eastAsia="tr-TR"/>
               </w:rPr>
             </w:pPr>
-            <w:proofErr w:type="gramStart"/>
-            <w:r>
-              <w:rPr>
-                <w:rFonts w:ascii="Agency FB" w:eastAsia="Times New Roman" w:hAnsi="Agency FB" w:cs="Calibri"/>
-                <w:sz w:val="22"/>
-                <w:szCs w:val="18"/>
-                <w:lang w:eastAsia="tr-TR"/>
-              </w:rPr>
-              <w:t>Admin  clicks</w:t>
-            </w:r>
-            <w:proofErr w:type="gramEnd"/>
-            <w:r>
-              <w:rPr>
-                <w:rFonts w:ascii="Agency FB" w:eastAsia="Times New Roman" w:hAnsi="Agency FB" w:cs="Calibri"/>
-                <w:sz w:val="22"/>
-                <w:szCs w:val="18"/>
-                <w:lang w:eastAsia="tr-TR"/>
-              </w:rPr>
-              <w:t xml:space="preserve"> on the control-panel button and panel page opens up by the SURVEY4ALL.</w:t>
+            <w:r>
+              <w:rPr>
+                <w:rFonts w:ascii="Agency FB" w:eastAsia="Times New Roman" w:hAnsi="Agency FB" w:cs="Calibri"/>
+                <w:sz w:val="22"/>
+                <w:szCs w:val="18"/>
+                <w:lang w:eastAsia="tr-TR"/>
+              </w:rPr>
+              <w:t>Admin  clicks on the control-panel button and panel page opens up by the SURVEY4ALL.</w:t>
             </w:r>
           </w:p>
           <w:p>
@@ -18556,27 +18418,7 @@
                 <w:szCs w:val="18"/>
                 <w:lang w:eastAsia="tr-TR"/>
               </w:rPr>
-              <w:t xml:space="preserve">Admin user clicks on the Manage Surveys tab on the profile page and the All </w:t>
-            </w:r>
-            <w:proofErr w:type="gramStart"/>
-            <w:r>
-              <w:rPr>
-                <w:rFonts w:ascii="Agency FB" w:eastAsia="Times New Roman" w:hAnsi="Agency FB" w:cs="Calibri"/>
-                <w:sz w:val="22"/>
-                <w:szCs w:val="18"/>
-                <w:lang w:eastAsia="tr-TR"/>
-              </w:rPr>
-              <w:t>surveys  tab</w:t>
-            </w:r>
-            <w:proofErr w:type="gramEnd"/>
-            <w:r>
-              <w:rPr>
-                <w:rFonts w:ascii="Agency FB" w:eastAsia="Times New Roman" w:hAnsi="Agency FB" w:cs="Calibri"/>
-                <w:sz w:val="22"/>
-                <w:szCs w:val="18"/>
-                <w:lang w:eastAsia="tr-TR"/>
-              </w:rPr>
-              <w:t xml:space="preserve"> opens up..</w:t>
+              <w:t>Admin user clicks on the Manage Surveys tab on the profile page and the All surveys  tab opens up..</w:t>
             </w:r>
           </w:p>
           <w:p>
@@ -30734,7 +30576,6 @@
                 <w:szCs w:val="18"/>
                 <w:lang w:eastAsia="tr-TR"/>
               </w:rPr>
-              <w:lastRenderedPageBreak/>
               <w:t>Participating actors</w:t>
             </w:r>
             <w:r>
@@ -30840,6 +30681,7 @@
                 <w:szCs w:val="18"/>
                 <w:lang w:eastAsia="tr-TR"/>
               </w:rPr>
+              <w:lastRenderedPageBreak/>
               <w:t>Flow of events</w:t>
             </w:r>
             <w:r>
@@ -32624,7 +32466,7 @@
 </file>
 
 <file path=word/endnotes.xml><?xml version="1.0" encoding="utf-8"?>
-<w:endnotes xmlns:wpc="http://schemas.microsoft.com/office/word/2010/wordprocessingCanvas" xmlns:cx="http://schemas.microsoft.com/office/drawing/2014/chartex" xmlns:mc="http://schemas.openxmlformats.org/markup-compatibility/2006" xmlns:o="urn:schemas-microsoft-com:office:office" xmlns:r="http://schemas.openxmlformats.org/officeDocument/2006/relationships" xmlns:m="http://schemas.openxmlformats.org/officeDocument/2006/math" xmlns:v="urn:schemas-microsoft-com:vml" xmlns:wp14="http://schemas.microsoft.com/office/word/2010/wordprocessingDrawing" xmlns:wp="http://schemas.openxmlformats.org/drawingml/2006/wordprocessingDrawing" xmlns:w10="urn:schemas-microsoft-com:office:word" xmlns:w="http://schemas.openxmlformats.org/wordprocessingml/2006/main" xmlns:w14="http://schemas.microsoft.com/office/word/2010/wordml" xmlns:w15="http://schemas.microsoft.com/office/word/2012/wordml" xmlns:w16se="http://schemas.microsoft.com/office/word/2015/wordml/symex" xmlns:wpg="http://schemas.microsoft.com/office/word/2010/wordprocessingGroup" xmlns:wpi="http://schemas.microsoft.com/office/word/2010/wordprocessingInk" xmlns:wne="http://schemas.microsoft.com/office/word/2006/wordml" xmlns:wps="http://schemas.microsoft.com/office/word/2010/wordprocessingShape" mc:Ignorable="w14 w15 w16se wp14">
+<w:endnotes xmlns:wpc="http://schemas.microsoft.com/office/word/2010/wordprocessingCanvas" xmlns:cx="http://schemas.microsoft.com/office/drawing/2014/chartex" xmlns:cx1="http://schemas.microsoft.com/office/drawing/2015/9/8/chartex" xmlns:cx2="http://schemas.microsoft.com/office/drawing/2015/10/21/chartex" xmlns:cx3="http://schemas.microsoft.com/office/drawing/2016/5/9/chartex" xmlns:cx4="http://schemas.microsoft.com/office/drawing/2016/5/10/chartex" xmlns:cx5="http://schemas.microsoft.com/office/drawing/2016/5/11/chartex" xmlns:cx6="http://schemas.microsoft.com/office/drawing/2016/5/12/chartex" xmlns:cx7="http://schemas.microsoft.com/office/drawing/2016/5/13/chartex" xmlns:cx8="http://schemas.microsoft.com/office/drawing/2016/5/14/chartex" xmlns:mc="http://schemas.openxmlformats.org/markup-compatibility/2006" xmlns:aink="http://schemas.microsoft.com/office/drawing/2016/ink" xmlns:am3d="http://schemas.microsoft.com/office/drawing/2017/model3d" xmlns:o="urn:schemas-microsoft-com:office:office" xmlns:r="http://schemas.openxmlformats.org/officeDocument/2006/relationships" xmlns:m="http://schemas.openxmlformats.org/officeDocument/2006/math" xmlns:v="urn:schemas-microsoft-com:vml" xmlns:wp14="http://schemas.microsoft.com/office/word/2010/wordprocessingDrawing" xmlns:wp="http://schemas.openxmlformats.org/drawingml/2006/wordprocessingDrawing" xmlns:w10="urn:schemas-microsoft-com:office:word" xmlns:w="http://schemas.openxmlformats.org/wordprocessingml/2006/main" xmlns:w14="http://schemas.microsoft.com/office/word/2010/wordml" xmlns:w15="http://schemas.microsoft.com/office/word/2012/wordml" xmlns:w16cid="http://schemas.microsoft.com/office/word/2016/wordml/cid" xmlns:w16se="http://schemas.microsoft.com/office/word/2015/wordml/symex" xmlns:wpg="http://schemas.microsoft.com/office/word/2010/wordprocessingGroup" xmlns:wpi="http://schemas.microsoft.com/office/word/2010/wordprocessingInk" xmlns:wne="http://schemas.microsoft.com/office/word/2006/wordml" xmlns:wps="http://schemas.microsoft.com/office/word/2010/wordprocessingShape" mc:Ignorable="w14 w15 w16se w16cid wp14">
   <w:endnote w:type="separator" w:id="-1">
     <w:p>
       <w:pPr>
@@ -32649,7 +32491,7 @@
 </file>
 
 <file path=word/footer1.xml><?xml version="1.0" encoding="utf-8"?>
-<w:ftr xmlns:wpc="http://schemas.microsoft.com/office/word/2010/wordprocessingCanvas" xmlns:cx="http://schemas.microsoft.com/office/drawing/2014/chartex" xmlns:mc="http://schemas.openxmlformats.org/markup-compatibility/2006" xmlns:o="urn:schemas-microsoft-com:office:office" xmlns:r="http://schemas.openxmlformats.org/officeDocument/2006/relationships" xmlns:m="http://schemas.openxmlformats.org/officeDocument/2006/math" xmlns:v="urn:schemas-microsoft-com:vml" xmlns:wp14="http://schemas.microsoft.com/office/word/2010/wordprocessingDrawing" xmlns:wp="http://schemas.openxmlformats.org/drawingml/2006/wordprocessingDrawing" xmlns:w10="urn:schemas-microsoft-com:office:word" xmlns:w="http://schemas.openxmlformats.org/wordprocessingml/2006/main" xmlns:w14="http://schemas.microsoft.com/office/word/2010/wordml" xmlns:w15="http://schemas.microsoft.com/office/word/2012/wordml" xmlns:w16se="http://schemas.microsoft.com/office/word/2015/wordml/symex" xmlns:wpg="http://schemas.microsoft.com/office/word/2010/wordprocessingGroup" xmlns:wpi="http://schemas.microsoft.com/office/word/2010/wordprocessingInk" xmlns:wne="http://schemas.microsoft.com/office/word/2006/wordml" xmlns:wps="http://schemas.microsoft.com/office/word/2010/wordprocessingShape" mc:Ignorable="w14 w15 w16se wp14">
+<w:ftr xmlns:wpc="http://schemas.microsoft.com/office/word/2010/wordprocessingCanvas" xmlns:cx="http://schemas.microsoft.com/office/drawing/2014/chartex" xmlns:cx1="http://schemas.microsoft.com/office/drawing/2015/9/8/chartex" xmlns:cx2="http://schemas.microsoft.com/office/drawing/2015/10/21/chartex" xmlns:cx3="http://schemas.microsoft.com/office/drawing/2016/5/9/chartex" xmlns:cx4="http://schemas.microsoft.com/office/drawing/2016/5/10/chartex" xmlns:cx5="http://schemas.microsoft.com/office/drawing/2016/5/11/chartex" xmlns:cx6="http://schemas.microsoft.com/office/drawing/2016/5/12/chartex" xmlns:cx7="http://schemas.microsoft.com/office/drawing/2016/5/13/chartex" xmlns:cx8="http://schemas.microsoft.com/office/drawing/2016/5/14/chartex" xmlns:mc="http://schemas.openxmlformats.org/markup-compatibility/2006" xmlns:aink="http://schemas.microsoft.com/office/drawing/2016/ink" xmlns:am3d="http://schemas.microsoft.com/office/drawing/2017/model3d" xmlns:o="urn:schemas-microsoft-com:office:office" xmlns:r="http://schemas.openxmlformats.org/officeDocument/2006/relationships" xmlns:m="http://schemas.openxmlformats.org/officeDocument/2006/math" xmlns:v="urn:schemas-microsoft-com:vml" xmlns:wp14="http://schemas.microsoft.com/office/word/2010/wordprocessingDrawing" xmlns:wp="http://schemas.openxmlformats.org/drawingml/2006/wordprocessingDrawing" xmlns:w10="urn:schemas-microsoft-com:office:word" xmlns:w="http://schemas.openxmlformats.org/wordprocessingml/2006/main" xmlns:w14="http://schemas.microsoft.com/office/word/2010/wordml" xmlns:w15="http://schemas.microsoft.com/office/word/2012/wordml" xmlns:w16cid="http://schemas.microsoft.com/office/word/2016/wordml/cid" xmlns:w16se="http://schemas.microsoft.com/office/word/2015/wordml/symex" xmlns:wpg="http://schemas.microsoft.com/office/word/2010/wordprocessingGroup" xmlns:wpi="http://schemas.microsoft.com/office/word/2010/wordprocessingInk" xmlns:wne="http://schemas.microsoft.com/office/word/2006/wordml" xmlns:wps="http://schemas.microsoft.com/office/word/2010/wordprocessingShape" mc:Ignorable="w14 w15 w16se w16cid wp14">
   <w:p>
     <w:pPr>
       <w:pStyle w:val="AltBilgi"/>
@@ -32660,7 +32502,7 @@
 </file>
 
 <file path=word/footer2.xml><?xml version="1.0" encoding="utf-8"?>
-<w:ftr xmlns:wpc="http://schemas.microsoft.com/office/word/2010/wordprocessingCanvas" xmlns:cx="http://schemas.microsoft.com/office/drawing/2014/chartex" xmlns:mc="http://schemas.openxmlformats.org/markup-compatibility/2006" xmlns:o="urn:schemas-microsoft-com:office:office" xmlns:r="http://schemas.openxmlformats.org/officeDocument/2006/relationships" xmlns:m="http://schemas.openxmlformats.org/officeDocument/2006/math" xmlns:v="urn:schemas-microsoft-com:vml" xmlns:wp14="http://schemas.microsoft.com/office/word/2010/wordprocessingDrawing" xmlns:wp="http://schemas.openxmlformats.org/drawingml/2006/wordprocessingDrawing" xmlns:w10="urn:schemas-microsoft-com:office:word" xmlns:w="http://schemas.openxmlformats.org/wordprocessingml/2006/main" xmlns:w14="http://schemas.microsoft.com/office/word/2010/wordml" xmlns:w15="http://schemas.microsoft.com/office/word/2012/wordml" xmlns:w16se="http://schemas.microsoft.com/office/word/2015/wordml/symex" xmlns:wpg="http://schemas.microsoft.com/office/word/2010/wordprocessingGroup" xmlns:wpi="http://schemas.microsoft.com/office/word/2010/wordprocessingInk" xmlns:wne="http://schemas.microsoft.com/office/word/2006/wordml" xmlns:wps="http://schemas.microsoft.com/office/word/2010/wordprocessingShape" mc:Ignorable="w14 w15 w16se wp14">
+<w:ftr xmlns:wpc="http://schemas.microsoft.com/office/word/2010/wordprocessingCanvas" xmlns:cx="http://schemas.microsoft.com/office/drawing/2014/chartex" xmlns:cx1="http://schemas.microsoft.com/office/drawing/2015/9/8/chartex" xmlns:cx2="http://schemas.microsoft.com/office/drawing/2015/10/21/chartex" xmlns:cx3="http://schemas.microsoft.com/office/drawing/2016/5/9/chartex" xmlns:cx4="http://schemas.microsoft.com/office/drawing/2016/5/10/chartex" xmlns:cx5="http://schemas.microsoft.com/office/drawing/2016/5/11/chartex" xmlns:cx6="http://schemas.microsoft.com/office/drawing/2016/5/12/chartex" xmlns:cx7="http://schemas.microsoft.com/office/drawing/2016/5/13/chartex" xmlns:cx8="http://schemas.microsoft.com/office/drawing/2016/5/14/chartex" xmlns:mc="http://schemas.openxmlformats.org/markup-compatibility/2006" xmlns:aink="http://schemas.microsoft.com/office/drawing/2016/ink" xmlns:am3d="http://schemas.microsoft.com/office/drawing/2017/model3d" xmlns:o="urn:schemas-microsoft-com:office:office" xmlns:r="http://schemas.openxmlformats.org/officeDocument/2006/relationships" xmlns:m="http://schemas.openxmlformats.org/officeDocument/2006/math" xmlns:v="urn:schemas-microsoft-com:vml" xmlns:wp14="http://schemas.microsoft.com/office/word/2010/wordprocessingDrawing" xmlns:wp="http://schemas.openxmlformats.org/drawingml/2006/wordprocessingDrawing" xmlns:w10="urn:schemas-microsoft-com:office:word" xmlns:w="http://schemas.openxmlformats.org/wordprocessingml/2006/main" xmlns:w14="http://schemas.microsoft.com/office/word/2010/wordml" xmlns:w15="http://schemas.microsoft.com/office/word/2012/wordml" xmlns:w16cid="http://schemas.microsoft.com/office/word/2016/wordml/cid" xmlns:w16se="http://schemas.microsoft.com/office/word/2015/wordml/symex" xmlns:wpg="http://schemas.microsoft.com/office/word/2010/wordprocessingGroup" xmlns:wpi="http://schemas.microsoft.com/office/word/2010/wordprocessingInk" xmlns:wne="http://schemas.microsoft.com/office/word/2006/wordml" xmlns:wps="http://schemas.microsoft.com/office/word/2010/wordprocessingShape" mc:Ignorable="w14 w15 w16se w16cid wp14">
   <w:p>
     <w:pPr>
       <w:pStyle w:val="AltBilgi"/>
@@ -32692,7 +32534,7 @@
 </file>
 
 <file path=word/footer3.xml><?xml version="1.0" encoding="utf-8"?>
-<w:ftr xmlns:wpc="http://schemas.microsoft.com/office/word/2010/wordprocessingCanvas" xmlns:cx="http://schemas.microsoft.com/office/drawing/2014/chartex" xmlns:mc="http://schemas.openxmlformats.org/markup-compatibility/2006" xmlns:o="urn:schemas-microsoft-com:office:office" xmlns:r="http://schemas.openxmlformats.org/officeDocument/2006/relationships" xmlns:m="http://schemas.openxmlformats.org/officeDocument/2006/math" xmlns:v="urn:schemas-microsoft-com:vml" xmlns:wp14="http://schemas.microsoft.com/office/word/2010/wordprocessingDrawing" xmlns:wp="http://schemas.openxmlformats.org/drawingml/2006/wordprocessingDrawing" xmlns:w10="urn:schemas-microsoft-com:office:word" xmlns:w="http://schemas.openxmlformats.org/wordprocessingml/2006/main" xmlns:w14="http://schemas.microsoft.com/office/word/2010/wordml" xmlns:w15="http://schemas.microsoft.com/office/word/2012/wordml" xmlns:w16se="http://schemas.microsoft.com/office/word/2015/wordml/symex" xmlns:wpg="http://schemas.microsoft.com/office/word/2010/wordprocessingGroup" xmlns:wpi="http://schemas.microsoft.com/office/word/2010/wordprocessingInk" xmlns:wne="http://schemas.microsoft.com/office/word/2006/wordml" xmlns:wps="http://schemas.microsoft.com/office/word/2010/wordprocessingShape" mc:Ignorable="w14 w15 w16se wp14">
+<w:ftr xmlns:wpc="http://schemas.microsoft.com/office/word/2010/wordprocessingCanvas" xmlns:cx="http://schemas.microsoft.com/office/drawing/2014/chartex" xmlns:cx1="http://schemas.microsoft.com/office/drawing/2015/9/8/chartex" xmlns:cx2="http://schemas.microsoft.com/office/drawing/2015/10/21/chartex" xmlns:cx3="http://schemas.microsoft.com/office/drawing/2016/5/9/chartex" xmlns:cx4="http://schemas.microsoft.com/office/drawing/2016/5/10/chartex" xmlns:cx5="http://schemas.microsoft.com/office/drawing/2016/5/11/chartex" xmlns:cx6="http://schemas.microsoft.com/office/drawing/2016/5/12/chartex" xmlns:cx7="http://schemas.microsoft.com/office/drawing/2016/5/13/chartex" xmlns:cx8="http://schemas.microsoft.com/office/drawing/2016/5/14/chartex" xmlns:mc="http://schemas.openxmlformats.org/markup-compatibility/2006" xmlns:aink="http://schemas.microsoft.com/office/drawing/2016/ink" xmlns:am3d="http://schemas.microsoft.com/office/drawing/2017/model3d" xmlns:o="urn:schemas-microsoft-com:office:office" xmlns:r="http://schemas.openxmlformats.org/officeDocument/2006/relationships" xmlns:m="http://schemas.openxmlformats.org/officeDocument/2006/math" xmlns:v="urn:schemas-microsoft-com:vml" xmlns:wp14="http://schemas.microsoft.com/office/word/2010/wordprocessingDrawing" xmlns:wp="http://schemas.openxmlformats.org/drawingml/2006/wordprocessingDrawing" xmlns:w10="urn:schemas-microsoft-com:office:word" xmlns:w="http://schemas.openxmlformats.org/wordprocessingml/2006/main" xmlns:w14="http://schemas.microsoft.com/office/word/2010/wordml" xmlns:w15="http://schemas.microsoft.com/office/word/2012/wordml" xmlns:w16cid="http://schemas.microsoft.com/office/word/2016/wordml/cid" xmlns:w16se="http://schemas.microsoft.com/office/word/2015/wordml/symex" xmlns:wpg="http://schemas.microsoft.com/office/word/2010/wordprocessingGroup" xmlns:wpi="http://schemas.microsoft.com/office/word/2010/wordprocessingInk" xmlns:wne="http://schemas.microsoft.com/office/word/2006/wordml" xmlns:wps="http://schemas.microsoft.com/office/word/2010/wordprocessingShape" mc:Ignorable="w14 w15 w16se w16cid wp14">
   <w:p>
     <w:pPr>
       <w:pStyle w:val="AltBilgi"/>
@@ -32724,7 +32566,7 @@
 </file>
 
 <file path=word/footer4.xml><?xml version="1.0" encoding="utf-8"?>
-<w:ftr xmlns:wpc="http://schemas.microsoft.com/office/word/2010/wordprocessingCanvas" xmlns:cx="http://schemas.microsoft.com/office/drawing/2014/chartex" xmlns:mc="http://schemas.openxmlformats.org/markup-compatibility/2006" xmlns:o="urn:schemas-microsoft-com:office:office" xmlns:r="http://schemas.openxmlformats.org/officeDocument/2006/relationships" xmlns:m="http://schemas.openxmlformats.org/officeDocument/2006/math" xmlns:v="urn:schemas-microsoft-com:vml" xmlns:wp14="http://schemas.microsoft.com/office/word/2010/wordprocessingDrawing" xmlns:wp="http://schemas.openxmlformats.org/drawingml/2006/wordprocessingDrawing" xmlns:w10="urn:schemas-microsoft-com:office:word" xmlns:w="http://schemas.openxmlformats.org/wordprocessingml/2006/main" xmlns:w14="http://schemas.microsoft.com/office/word/2010/wordml" xmlns:w15="http://schemas.microsoft.com/office/word/2012/wordml" xmlns:w16se="http://schemas.microsoft.com/office/word/2015/wordml/symex" xmlns:wpg="http://schemas.microsoft.com/office/word/2010/wordprocessingGroup" xmlns:wpi="http://schemas.microsoft.com/office/word/2010/wordprocessingInk" xmlns:wne="http://schemas.microsoft.com/office/word/2006/wordml" xmlns:wps="http://schemas.microsoft.com/office/word/2010/wordprocessingShape" mc:Ignorable="w14 w15 w16se wp14">
+<w:ftr xmlns:wpc="http://schemas.microsoft.com/office/word/2010/wordprocessingCanvas" xmlns:cx="http://schemas.microsoft.com/office/drawing/2014/chartex" xmlns:cx1="http://schemas.microsoft.com/office/drawing/2015/9/8/chartex" xmlns:cx2="http://schemas.microsoft.com/office/drawing/2015/10/21/chartex" xmlns:cx3="http://schemas.microsoft.com/office/drawing/2016/5/9/chartex" xmlns:cx4="http://schemas.microsoft.com/office/drawing/2016/5/10/chartex" xmlns:cx5="http://schemas.microsoft.com/office/drawing/2016/5/11/chartex" xmlns:cx6="http://schemas.microsoft.com/office/drawing/2016/5/12/chartex" xmlns:cx7="http://schemas.microsoft.com/office/drawing/2016/5/13/chartex" xmlns:cx8="http://schemas.microsoft.com/office/drawing/2016/5/14/chartex" xmlns:mc="http://schemas.openxmlformats.org/markup-compatibility/2006" xmlns:aink="http://schemas.microsoft.com/office/drawing/2016/ink" xmlns:am3d="http://schemas.microsoft.com/office/drawing/2017/model3d" xmlns:o="urn:schemas-microsoft-com:office:office" xmlns:r="http://schemas.openxmlformats.org/officeDocument/2006/relationships" xmlns:m="http://schemas.openxmlformats.org/officeDocument/2006/math" xmlns:v="urn:schemas-microsoft-com:vml" xmlns:wp14="http://schemas.microsoft.com/office/word/2010/wordprocessingDrawing" xmlns:wp="http://schemas.openxmlformats.org/drawingml/2006/wordprocessingDrawing" xmlns:w10="urn:schemas-microsoft-com:office:word" xmlns:w="http://schemas.openxmlformats.org/wordprocessingml/2006/main" xmlns:w14="http://schemas.microsoft.com/office/word/2010/wordml" xmlns:w15="http://schemas.microsoft.com/office/word/2012/wordml" xmlns:w16cid="http://schemas.microsoft.com/office/word/2016/wordml/cid" xmlns:w16se="http://schemas.microsoft.com/office/word/2015/wordml/symex" xmlns:wpg="http://schemas.microsoft.com/office/word/2010/wordprocessingGroup" xmlns:wpi="http://schemas.microsoft.com/office/word/2010/wordprocessingInk" xmlns:wne="http://schemas.microsoft.com/office/word/2006/wordml" xmlns:wps="http://schemas.microsoft.com/office/word/2010/wordprocessingShape" mc:Ignorable="w14 w15 w16se w16cid wp14">
   <w:p>
     <w:pPr>
       <w:pStyle w:val="AltBilgi"/>
@@ -32734,7 +32576,7 @@
 </file>
 
 <file path=word/footnotes.xml><?xml version="1.0" encoding="utf-8"?>
-<w:footnotes xmlns:wpc="http://schemas.microsoft.com/office/word/2010/wordprocessingCanvas" xmlns:cx="http://schemas.microsoft.com/office/drawing/2014/chartex" xmlns:mc="http://schemas.openxmlformats.org/markup-compatibility/2006" xmlns:o="urn:schemas-microsoft-com:office:office" xmlns:r="http://schemas.openxmlformats.org/officeDocument/2006/relationships" xmlns:m="http://schemas.openxmlformats.org/officeDocument/2006/math" xmlns:v="urn:schemas-microsoft-com:vml" xmlns:wp14="http://schemas.microsoft.com/office/word/2010/wordprocessingDrawing" xmlns:wp="http://schemas.openxmlformats.org/drawingml/2006/wordprocessingDrawing" xmlns:w10="urn:schemas-microsoft-com:office:word" xmlns:w="http://schemas.openxmlformats.org/wordprocessingml/2006/main" xmlns:w14="http://schemas.microsoft.com/office/word/2010/wordml" xmlns:w15="http://schemas.microsoft.com/office/word/2012/wordml" xmlns:w16se="http://schemas.microsoft.com/office/word/2015/wordml/symex" xmlns:wpg="http://schemas.microsoft.com/office/word/2010/wordprocessingGroup" xmlns:wpi="http://schemas.microsoft.com/office/word/2010/wordprocessingInk" xmlns:wne="http://schemas.microsoft.com/office/word/2006/wordml" xmlns:wps="http://schemas.microsoft.com/office/word/2010/wordprocessingShape" mc:Ignorable="w14 w15 w16se wp14">
+<w:footnotes xmlns:wpc="http://schemas.microsoft.com/office/word/2010/wordprocessingCanvas" xmlns:cx="http://schemas.microsoft.com/office/drawing/2014/chartex" xmlns:cx1="http://schemas.microsoft.com/office/drawing/2015/9/8/chartex" xmlns:cx2="http://schemas.microsoft.com/office/drawing/2015/10/21/chartex" xmlns:cx3="http://schemas.microsoft.com/office/drawing/2016/5/9/chartex" xmlns:cx4="http://schemas.microsoft.com/office/drawing/2016/5/10/chartex" xmlns:cx5="http://schemas.microsoft.com/office/drawing/2016/5/11/chartex" xmlns:cx6="http://schemas.microsoft.com/office/drawing/2016/5/12/chartex" xmlns:cx7="http://schemas.microsoft.com/office/drawing/2016/5/13/chartex" xmlns:cx8="http://schemas.microsoft.com/office/drawing/2016/5/14/chartex" xmlns:mc="http://schemas.openxmlformats.org/markup-compatibility/2006" xmlns:aink="http://schemas.microsoft.com/office/drawing/2016/ink" xmlns:am3d="http://schemas.microsoft.com/office/drawing/2017/model3d" xmlns:o="urn:schemas-microsoft-com:office:office" xmlns:r="http://schemas.openxmlformats.org/officeDocument/2006/relationships" xmlns:m="http://schemas.openxmlformats.org/officeDocument/2006/math" xmlns:v="urn:schemas-microsoft-com:vml" xmlns:wp14="http://schemas.microsoft.com/office/word/2010/wordprocessingDrawing" xmlns:wp="http://schemas.openxmlformats.org/drawingml/2006/wordprocessingDrawing" xmlns:w10="urn:schemas-microsoft-com:office:word" xmlns:w="http://schemas.openxmlformats.org/wordprocessingml/2006/main" xmlns:w14="http://schemas.microsoft.com/office/word/2010/wordml" xmlns:w15="http://schemas.microsoft.com/office/word/2012/wordml" xmlns:w16cid="http://schemas.microsoft.com/office/word/2016/wordml/cid" xmlns:w16se="http://schemas.microsoft.com/office/word/2015/wordml/symex" xmlns:wpg="http://schemas.microsoft.com/office/word/2010/wordprocessingGroup" xmlns:wpi="http://schemas.microsoft.com/office/word/2010/wordprocessingInk" xmlns:wne="http://schemas.microsoft.com/office/word/2006/wordml" xmlns:wps="http://schemas.microsoft.com/office/word/2010/wordprocessingShape" mc:Ignorable="w14 w15 w16se w16cid wp14">
   <w:footnote w:type="separator" w:id="-1">
     <w:p>
       <w:pPr>
@@ -32759,7 +32601,7 @@
 </file>
 
 <file path=word/header1.xml><?xml version="1.0" encoding="utf-8"?>
-<w:hdr xmlns:wpc="http://schemas.microsoft.com/office/word/2010/wordprocessingCanvas" xmlns:cx="http://schemas.microsoft.com/office/drawing/2014/chartex" xmlns:mc="http://schemas.openxmlformats.org/markup-compatibility/2006" xmlns:o="urn:schemas-microsoft-com:office:office" xmlns:r="http://schemas.openxmlformats.org/officeDocument/2006/relationships" xmlns:m="http://schemas.openxmlformats.org/officeDocument/2006/math" xmlns:v="urn:schemas-microsoft-com:vml" xmlns:wp14="http://schemas.microsoft.com/office/word/2010/wordprocessingDrawing" xmlns:wp="http://schemas.openxmlformats.org/drawingml/2006/wordprocessingDrawing" xmlns:w10="urn:schemas-microsoft-com:office:word" xmlns:w="http://schemas.openxmlformats.org/wordprocessingml/2006/main" xmlns:w14="http://schemas.microsoft.com/office/word/2010/wordml" xmlns:w15="http://schemas.microsoft.com/office/word/2012/wordml" xmlns:w16se="http://schemas.microsoft.com/office/word/2015/wordml/symex" xmlns:wpg="http://schemas.microsoft.com/office/word/2010/wordprocessingGroup" xmlns:wpi="http://schemas.microsoft.com/office/word/2010/wordprocessingInk" xmlns:wne="http://schemas.microsoft.com/office/word/2006/wordml" xmlns:wps="http://schemas.microsoft.com/office/word/2010/wordprocessingShape" mc:Ignorable="w14 w15 w16se wp14">
+<w:hdr xmlns:wpc="http://schemas.microsoft.com/office/word/2010/wordprocessingCanvas" xmlns:cx="http://schemas.microsoft.com/office/drawing/2014/chartex" xmlns:cx1="http://schemas.microsoft.com/office/drawing/2015/9/8/chartex" xmlns:cx2="http://schemas.microsoft.com/office/drawing/2015/10/21/chartex" xmlns:cx3="http://schemas.microsoft.com/office/drawing/2016/5/9/chartex" xmlns:cx4="http://schemas.microsoft.com/office/drawing/2016/5/10/chartex" xmlns:cx5="http://schemas.microsoft.com/office/drawing/2016/5/11/chartex" xmlns:cx6="http://schemas.microsoft.com/office/drawing/2016/5/12/chartex" xmlns:cx7="http://schemas.microsoft.com/office/drawing/2016/5/13/chartex" xmlns:cx8="http://schemas.microsoft.com/office/drawing/2016/5/14/chartex" xmlns:mc="http://schemas.openxmlformats.org/markup-compatibility/2006" xmlns:aink="http://schemas.microsoft.com/office/drawing/2016/ink" xmlns:am3d="http://schemas.microsoft.com/office/drawing/2017/model3d" xmlns:o="urn:schemas-microsoft-com:office:office" xmlns:r="http://schemas.openxmlformats.org/officeDocument/2006/relationships" xmlns:m="http://schemas.openxmlformats.org/officeDocument/2006/math" xmlns:v="urn:schemas-microsoft-com:vml" xmlns:wp14="http://schemas.microsoft.com/office/word/2010/wordprocessingDrawing" xmlns:wp="http://schemas.openxmlformats.org/drawingml/2006/wordprocessingDrawing" xmlns:w10="urn:schemas-microsoft-com:office:word" xmlns:w="http://schemas.openxmlformats.org/wordprocessingml/2006/main" xmlns:w14="http://schemas.microsoft.com/office/word/2010/wordml" xmlns:w15="http://schemas.microsoft.com/office/word/2012/wordml" xmlns:w16cid="http://schemas.microsoft.com/office/word/2016/wordml/cid" xmlns:w16se="http://schemas.microsoft.com/office/word/2015/wordml/symex" xmlns:wpg="http://schemas.microsoft.com/office/word/2010/wordprocessingGroup" xmlns:wpi="http://schemas.microsoft.com/office/word/2010/wordprocessingInk" xmlns:wne="http://schemas.microsoft.com/office/word/2006/wordml" xmlns:wps="http://schemas.microsoft.com/office/word/2010/wordprocessingShape" mc:Ignorable="w14 w15 w16se w16cid wp14">
   <w:p>
     <w:pPr>
       <w:pStyle w:val="stBilgi"/>
@@ -32772,7 +32614,7 @@
 </file>
 
 <file path=word/numbering.xml><?xml version="1.0" encoding="utf-8"?>
-<w:numbering xmlns:wpc="http://schemas.microsoft.com/office/word/2010/wordprocessingCanvas" xmlns:cx="http://schemas.microsoft.com/office/drawing/2014/chartex" xmlns:mc="http://schemas.openxmlformats.org/markup-compatibility/2006" xmlns:o="urn:schemas-microsoft-com:office:office" xmlns:r="http://schemas.openxmlformats.org/officeDocument/2006/relationships" xmlns:m="http://schemas.openxmlformats.org/officeDocument/2006/math" xmlns:v="urn:schemas-microsoft-com:vml" xmlns:wp14="http://schemas.microsoft.com/office/word/2010/wordprocessingDrawing" xmlns:wp="http://schemas.openxmlformats.org/drawingml/2006/wordprocessingDrawing" xmlns:w10="urn:schemas-microsoft-com:office:word" xmlns:w="http://schemas.openxmlformats.org/wordprocessingml/2006/main" xmlns:w14="http://schemas.microsoft.com/office/word/2010/wordml" xmlns:w15="http://schemas.microsoft.com/office/word/2012/wordml" xmlns:w16se="http://schemas.microsoft.com/office/word/2015/wordml/symex" xmlns:wpg="http://schemas.microsoft.com/office/word/2010/wordprocessingGroup" xmlns:wpi="http://schemas.microsoft.com/office/word/2010/wordprocessingInk" xmlns:wne="http://schemas.microsoft.com/office/word/2006/wordml" xmlns:wps="http://schemas.microsoft.com/office/word/2010/wordprocessingShape" mc:Ignorable="w14 w15 w16se wp14">
+<w:numbering xmlns:wpc="http://schemas.microsoft.com/office/word/2010/wordprocessingCanvas" xmlns:cx="http://schemas.microsoft.com/office/drawing/2014/chartex" xmlns:cx1="http://schemas.microsoft.com/office/drawing/2015/9/8/chartex" xmlns:cx2="http://schemas.microsoft.com/office/drawing/2015/10/21/chartex" xmlns:cx3="http://schemas.microsoft.com/office/drawing/2016/5/9/chartex" xmlns:cx4="http://schemas.microsoft.com/office/drawing/2016/5/10/chartex" xmlns:cx5="http://schemas.microsoft.com/office/drawing/2016/5/11/chartex" xmlns:cx6="http://schemas.microsoft.com/office/drawing/2016/5/12/chartex" xmlns:cx7="http://schemas.microsoft.com/office/drawing/2016/5/13/chartex" xmlns:cx8="http://schemas.microsoft.com/office/drawing/2016/5/14/chartex" xmlns:mc="http://schemas.openxmlformats.org/markup-compatibility/2006" xmlns:aink="http://schemas.microsoft.com/office/drawing/2016/ink" xmlns:am3d="http://schemas.microsoft.com/office/drawing/2017/model3d" xmlns:o="urn:schemas-microsoft-com:office:office" xmlns:r="http://schemas.openxmlformats.org/officeDocument/2006/relationships" xmlns:m="http://schemas.openxmlformats.org/officeDocument/2006/math" xmlns:v="urn:schemas-microsoft-com:vml" xmlns:wp14="http://schemas.microsoft.com/office/word/2010/wordprocessingDrawing" xmlns:wp="http://schemas.openxmlformats.org/drawingml/2006/wordprocessingDrawing" xmlns:w10="urn:schemas-microsoft-com:office:word" xmlns:w="http://schemas.openxmlformats.org/wordprocessingml/2006/main" xmlns:w14="http://schemas.microsoft.com/office/word/2010/wordml" xmlns:w15="http://schemas.microsoft.com/office/word/2012/wordml" xmlns:w16cid="http://schemas.microsoft.com/office/word/2016/wordml/cid" xmlns:w16se="http://schemas.microsoft.com/office/word/2015/wordml/symex" xmlns:wpg="http://schemas.microsoft.com/office/word/2010/wordprocessingGroup" xmlns:wpi="http://schemas.microsoft.com/office/word/2010/wordprocessingInk" xmlns:wne="http://schemas.microsoft.com/office/word/2006/wordml" xmlns:wps="http://schemas.microsoft.com/office/word/2010/wordprocessingShape" mc:Ignorable="w14 w15 w16se w16cid wp14">
   <w:abstractNum w:abstractNumId="0" w15:restartNumberingAfterBreak="0">
     <w:nsid w:val="00091664"/>
     <w:multiLevelType w:val="hybridMultilevel"/>
@@ -38501,7 +38343,7 @@
 </file>
 
 <file path=word/styles.xml><?xml version="1.0" encoding="utf-8"?>
-<w:styles xmlns:mc="http://schemas.openxmlformats.org/markup-compatibility/2006" xmlns:r="http://schemas.openxmlformats.org/officeDocument/2006/relationships" xmlns:w="http://schemas.openxmlformats.org/wordprocessingml/2006/main" xmlns:w14="http://schemas.microsoft.com/office/word/2010/wordml" xmlns:w15="http://schemas.microsoft.com/office/word/2012/wordml" xmlns:w16se="http://schemas.microsoft.com/office/word/2015/wordml/symex" mc:Ignorable="w14 w15 w16se">
+<w:styles xmlns:mc="http://schemas.openxmlformats.org/markup-compatibility/2006" xmlns:r="http://schemas.openxmlformats.org/officeDocument/2006/relationships" xmlns:w="http://schemas.openxmlformats.org/wordprocessingml/2006/main" xmlns:w14="http://schemas.microsoft.com/office/word/2010/wordml" xmlns:w15="http://schemas.microsoft.com/office/word/2012/wordml" xmlns:w16cid="http://schemas.microsoft.com/office/word/2016/wordml/cid" xmlns:w16se="http://schemas.microsoft.com/office/word/2015/wordml/symex" mc:Ignorable="w14 w15 w16se w16cid">
   <w:docDefaults>
     <w:rPrDefault>
       <w:rPr>
@@ -38517,7 +38359,7 @@
       </w:pPr>
     </w:pPrDefault>
   </w:docDefaults>
-  <w:latentStyles w:defLockedState="0" w:defUIPriority="99" w:defSemiHidden="0" w:defUnhideWhenUsed="0" w:defQFormat="0" w:count="371">
+  <w:latentStyles w:defLockedState="0" w:defUIPriority="99" w:defSemiHidden="0" w:defUnhideWhenUsed="0" w:defQFormat="0" w:count="376">
     <w:lsdException w:name="Normal" w:uiPriority="0" w:qFormat="1"/>
     <w:lsdException w:name="heading 1" w:uiPriority="9" w:qFormat="1"/>
     <w:lsdException w:name="heading 2" w:semiHidden="1" w:uiPriority="9" w:unhideWhenUsed="1" w:qFormat="1"/>
@@ -38623,7 +38465,6 @@
     <w:lsdException w:name="HTML Sample" w:semiHidden="1" w:unhideWhenUsed="1"/>
     <w:lsdException w:name="HTML Typewriter" w:semiHidden="1" w:unhideWhenUsed="1"/>
     <w:lsdException w:name="HTML Variable" w:semiHidden="1" w:unhideWhenUsed="1"/>
-    <w:lsdException w:name="Normal Table" w:semiHidden="1" w:unhideWhenUsed="1"/>
     <w:lsdException w:name="annotation subject" w:semiHidden="1" w:unhideWhenUsed="1"/>
     <w:lsdException w:name="No List" w:semiHidden="1" w:unhideWhenUsed="1"/>
     <w:lsdException w:name="Outline List 1" w:semiHidden="1" w:unhideWhenUsed="1"/>
@@ -38666,11 +38507,8 @@
     <w:lsdException w:name="Table Contemporary" w:semiHidden="1" w:unhideWhenUsed="1"/>
     <w:lsdException w:name="Table Elegant" w:semiHidden="1" w:unhideWhenUsed="1"/>
     <w:lsdException w:name="Table Professional" w:semiHidden="1" w:unhideWhenUsed="1"/>
-    <w:lsdException w:name="Table Subtle 1" w:semiHidden="1" w:unhideWhenUsed="1"/>
     <w:lsdException w:name="Table Subtle 2" w:semiHidden="1" w:unhideWhenUsed="1"/>
     <w:lsdException w:name="Table Web 1" w:semiHidden="1" w:unhideWhenUsed="1"/>
-    <w:lsdException w:name="Table Web 2" w:semiHidden="1" w:unhideWhenUsed="1"/>
-    <w:lsdException w:name="Table Web 3" w:semiHidden="1" w:unhideWhenUsed="1"/>
     <w:lsdException w:name="Balloon Text" w:semiHidden="1" w:unhideWhenUsed="1"/>
     <w:lsdException w:name="Table Grid" w:uiPriority="59"/>
     <w:lsdException w:name="Table Theme" w:semiHidden="1" w:unhideWhenUsed="1"/>
@@ -38889,6 +38727,11 @@
     <w:lsdException w:name="List Table 5 Dark Accent 6" w:uiPriority="50"/>
     <w:lsdException w:name="List Table 6 Colorful Accent 6" w:uiPriority="51"/>
     <w:lsdException w:name="List Table 7 Colorful Accent 6" w:uiPriority="52"/>
+    <w:lsdException w:name="Mention" w:semiHidden="1" w:unhideWhenUsed="1"/>
+    <w:lsdException w:name="Smart Hyperlink" w:semiHidden="1" w:unhideWhenUsed="1"/>
+    <w:lsdException w:name="Hashtag" w:semiHidden="1" w:unhideWhenUsed="1"/>
+    <w:lsdException w:name="Unresolved Mention" w:semiHidden="1" w:unhideWhenUsed="1"/>
+    <w:lsdException w:name="Smart Link" w:semiHidden="1" w:unhideWhenUsed="1"/>
   </w:latentStyles>
   <w:style w:type="paragraph" w:default="1" w:styleId="Normal">
     <w:name w:val="Normal"/>
@@ -39547,7 +39390,7 @@
 </file>
 
 <file path=customXml/itemProps1.xml><?xml version="1.0" encoding="utf-8"?>
-<ds:datastoreItem xmlns:ds="http://schemas.openxmlformats.org/officeDocument/2006/customXml" ds:itemID="{EFDBF014-A9C2-49C2-811C-9B499F0C0D93}">
+<ds:datastoreItem xmlns:ds="http://schemas.openxmlformats.org/officeDocument/2006/customXml" ds:itemID="{3D66FC05-B9FC-458F-8224-BE7A612F47DE}">
   <ds:schemaRefs>
     <ds:schemaRef ds:uri="http://schemas.openxmlformats.org/officeDocument/2006/bibliography"/>
   </ds:schemaRefs>

</xml_diff>